<commit_message>
Workshop 2 Network sec.
</commit_message>
<xml_diff>
--- a/Network Security/labs/2/Workshop_02A.docx
+++ b/Network Security/labs/2/Workshop_02A.docx
@@ -1,6 +1,6 @@
 
 <file path=word/document.xml><?xml version="1.0" encoding="utf-8"?>
-<w:document xmlns:ve="http://schemas.openxmlformats.org/markup-compatibility/2006" xmlns:o="urn:schemas-microsoft-com:office:office" xmlns:r="http://schemas.openxmlformats.org/officeDocument/2006/relationships" xmlns:m="http://schemas.openxmlformats.org/officeDocument/2006/math" xmlns:v="urn:schemas-microsoft-com:vml" xmlns:wp="http://schemas.openxmlformats.org/drawingml/2006/wordprocessingDrawing" xmlns:w10="urn:schemas-microsoft-com:office:word" xmlns:w="http://schemas.openxmlformats.org/wordprocessingml/2006/main" xmlns:wne="http://schemas.microsoft.com/office/word/2006/wordml">
+<w:document xmlns:wpc="http://schemas.microsoft.com/office/word/2010/wordprocessingCanvas" xmlns:mc="http://schemas.openxmlformats.org/markup-compatibility/2006" xmlns:o="urn:schemas-microsoft-com:office:office" xmlns:r="http://schemas.openxmlformats.org/officeDocument/2006/relationships" xmlns:m="http://schemas.openxmlformats.org/officeDocument/2006/math" xmlns:v="urn:schemas-microsoft-com:vml" xmlns:wp14="http://schemas.microsoft.com/office/word/2010/wordprocessingDrawing" xmlns:wp="http://schemas.openxmlformats.org/drawingml/2006/wordprocessingDrawing" xmlns:w10="urn:schemas-microsoft-com:office:word" xmlns:w="http://schemas.openxmlformats.org/wordprocessingml/2006/main" xmlns:w14="http://schemas.microsoft.com/office/word/2010/wordml" xmlns:wpg="http://schemas.microsoft.com/office/word/2010/wordprocessingGroup" xmlns:wpi="http://schemas.microsoft.com/office/word/2010/wordprocessingInk" xmlns:wne="http://schemas.microsoft.com/office/word/2006/wordml" xmlns:wps="http://schemas.microsoft.com/office/word/2010/wordprocessingShape" mc:Ignorable="w14 wp14">
   <w:body>
     <w:bookmarkStart w:id="0" w:name="top"/>
     <w:bookmarkEnd w:id="0"/>
@@ -95,7 +95,7 @@
           <w:left w:w="0" w:type="dxa"/>
           <w:right w:w="0" w:type="dxa"/>
         </w:tblCellMar>
-        <w:tblLook w:val="0000"/>
+        <w:tblLook w:val="0000" w:firstRow="0" w:lastRow="0" w:firstColumn="0" w:lastColumn="0" w:noHBand="0" w:noVBand="0"/>
       </w:tblPr>
       <w:tblGrid>
         <w:gridCol w:w="10700"/>
@@ -176,26 +176,23 @@
               <w:rPr>
                 <w:color w:val="000000"/>
               </w:rPr>
-              <w:t>What is the difference between a block c</w:t>
-            </w:r>
-            <w:bookmarkStart w:id="1" w:name="_GoBack"/>
-            <w:bookmarkEnd w:id="1"/>
+              <w:t>What is the difference between a block cipher and a stream cipher?</w:t>
+            </w:r>
             <w:r>
               <w:rPr>
                 <w:color w:val="000000"/>
               </w:rPr>
-              <w:t>ipher and a stream cipher?</w:t>
-            </w:r>
-            <w:r>
-              <w:rPr>
-                <w:color w:val="000000"/>
-              </w:rPr>
               <w:br/>
+            </w:r>
+            <w:r>
+              <w:rPr>
+                <w:color w:val="548DD4" w:themeColor="text2" w:themeTint="99"/>
+              </w:rPr>
               <w:t>A block cipher is processed in chunks when going through en/decryption.</w:t>
             </w:r>
             <w:r>
               <w:rPr>
-                <w:color w:val="000000"/>
+                <w:color w:val="548DD4" w:themeColor="text2" w:themeTint="99"/>
               </w:rPr>
               <w:t xml:space="preserve"> A stream cipher is encrypted/decrypted on a bit/byte basis.</w:t>
             </w:r>
@@ -276,39 +273,39 @@
             <w:pPr>
               <w:spacing w:before="100" w:beforeAutospacing="1" w:after="100" w:afterAutospacing="1" w:line="480" w:lineRule="atLeast"/>
               <w:rPr>
-                <w:color w:val="0000FF"/>
+                <w:color w:val="548DD4" w:themeColor="text2" w:themeTint="99"/>
               </w:rPr>
             </w:pPr>
             <w:r>
               <w:rPr>
-                <w:color w:val="000000"/>
+                <w:color w:val="548DD4" w:themeColor="text2" w:themeTint="99"/>
               </w:rPr>
               <w:t>N = n(n-1)/2</w:t>
             </w:r>
             <w:r>
               <w:rPr>
-                <w:color w:val="000000"/>
+                <w:color w:val="548DD4" w:themeColor="text2" w:themeTint="99"/>
               </w:rPr>
               <w:br/>
               <w:t>N = 10(10-1)/2</w:t>
             </w:r>
             <w:r>
               <w:rPr>
-                <w:color w:val="000000"/>
+                <w:color w:val="548DD4" w:themeColor="text2" w:themeTint="99"/>
               </w:rPr>
               <w:br/>
               <w:t>N = 10(9)/2</w:t>
             </w:r>
             <w:r>
               <w:rPr>
-                <w:color w:val="000000"/>
+                <w:color w:val="548DD4" w:themeColor="text2" w:themeTint="99"/>
               </w:rPr>
               <w:br/>
               <w:t>N = 90/2</w:t>
             </w:r>
             <w:r>
               <w:rPr>
-                <w:color w:val="000000"/>
+                <w:color w:val="548DD4" w:themeColor="text2" w:themeTint="99"/>
               </w:rPr>
               <w:br/>
               <w:t>N = 45</w:t>
@@ -349,6 +346,26 @@
               </w:rPr>
               <w:br/>
             </w:r>
+            <w:r>
+              <w:rPr>
+                <w:color w:val="548DD4" w:themeColor="text2" w:themeTint="99"/>
+              </w:rPr>
+              <w:t xml:space="preserve">Data being sent over a network can be encrypted through a point to point or through end to end. </w:t>
+            </w:r>
+            <w:r>
+              <w:rPr>
+                <w:color w:val="548DD4" w:themeColor="text2" w:themeTint="99"/>
+              </w:rPr>
+              <w:t>In end to end encryption the header is sent in plain text while the message body is encrypted. In point to point all the data is encrypted however the overhead is higher.</w:t>
+            </w:r>
+            <w:r>
+              <w:rPr>
+                <w:color w:val="000000"/>
+              </w:rPr>
+              <w:br/>
+            </w:r>
+            <w:bookmarkStart w:id="1" w:name="_GoBack"/>
+            <w:bookmarkEnd w:id="1"/>
           </w:p>
           <w:p>
             <w:pPr>
@@ -420,6 +437,7 @@
               <w:rPr>
                 <w:color w:val="000000"/>
               </w:rPr>
+              <w:lastRenderedPageBreak/>
               <w:t>110110110110110……</w:t>
             </w:r>
           </w:p>
@@ -445,14 +463,13 @@
             <w:pPr>
               <w:spacing w:before="100" w:beforeAutospacing="1" w:after="100" w:afterAutospacing="1" w:line="480" w:lineRule="atLeast"/>
               <w:rPr>
-                <w:color w:val="000000"/>
+                <w:color w:val="548DD4" w:themeColor="text2" w:themeTint="99"/>
               </w:rPr>
             </w:pPr>
             <w:r>
               <w:rPr>
-                <w:color w:val="000000"/>
-              </w:rPr>
-              <w:lastRenderedPageBreak/>
+                <w:color w:val="548DD4" w:themeColor="text2" w:themeTint="99"/>
+              </w:rPr>
               <w:t>All of the following sequences have repeating patterns.</w:t>
             </w:r>
           </w:p>
@@ -648,21 +665,36 @@
               <w:autoSpaceDN w:val="0"/>
               <w:adjustRightInd w:val="0"/>
               <w:spacing w:before="182" w:line="254" w:lineRule="atLeast"/>
+              <w:rPr>
+                <w:color w:val="548DD4" w:themeColor="text2" w:themeTint="99"/>
+              </w:rPr>
             </w:pPr>
             <w:proofErr w:type="spellStart"/>
             <w:r>
+              <w:rPr>
+                <w:color w:val="548DD4" w:themeColor="text2" w:themeTint="99"/>
+              </w:rPr>
               <w:t>CipherText</w:t>
             </w:r>
             <w:proofErr w:type="spellEnd"/>
             <w:r>
+              <w:rPr>
+                <w:color w:val="548DD4" w:themeColor="text2" w:themeTint="99"/>
+              </w:rPr>
               <w:t xml:space="preserve"> = (</w:t>
             </w:r>
             <w:proofErr w:type="spellStart"/>
             <w:r>
+              <w:rPr>
+                <w:color w:val="548DD4" w:themeColor="text2" w:themeTint="99"/>
+              </w:rPr>
               <w:t>PlainTextCharacter</w:t>
             </w:r>
             <w:proofErr w:type="spellEnd"/>
             <w:r>
+              <w:rPr>
+                <w:color w:val="548DD4" w:themeColor="text2" w:themeTint="99"/>
+              </w:rPr>
               <w:t xml:space="preserve"> + 20) mod 26</w:t>
             </w:r>
           </w:p>
@@ -692,8 +724,14 @@
               <w:autoSpaceDN w:val="0"/>
               <w:adjustRightInd w:val="0"/>
               <w:spacing w:before="182" w:line="254" w:lineRule="atLeast"/>
+              <w:rPr>
+                <w:color w:val="548DD4" w:themeColor="text2" w:themeTint="99"/>
+              </w:rPr>
             </w:pPr>
             <w:r>
+              <w:rPr>
+                <w:color w:val="548DD4" w:themeColor="text2" w:themeTint="99"/>
+              </w:rPr>
               <w:t>Key = 20</w:t>
             </w:r>
           </w:p>
@@ -721,8 +759,14 @@
               <w:adjustRightInd w:val="0"/>
               <w:spacing w:before="182" w:line="254" w:lineRule="atLeast"/>
               <w:ind w:left="284" w:hanging="284"/>
+              <w:rPr>
+                <w:color w:val="548DD4" w:themeColor="text2" w:themeTint="99"/>
+              </w:rPr>
             </w:pPr>
             <w:r>
+              <w:rPr>
+                <w:color w:val="548DD4" w:themeColor="text2" w:themeTint="99"/>
+              </w:rPr>
               <w:t>CRYPTOGRAPHIC TECHNOLOGY IS ONE OF THE MOST WELL KNOWN</w:t>
             </w:r>
           </w:p>
@@ -735,11 +779,15 @@
               <w:rPr>
                 <w:b/>
                 <w:bCs/>
+                <w:color w:val="548DD4" w:themeColor="text2" w:themeTint="99"/>
                 <w:sz w:val="26"/>
                 <w:szCs w:val="26"/>
               </w:rPr>
             </w:pPr>
             <w:r>
+              <w:rPr>
+                <w:color w:val="548DD4" w:themeColor="text2" w:themeTint="99"/>
+              </w:rPr>
               <w:t>PRODUCTS OF THE INFORMATION SECURITY INDUSTRY</w:t>
             </w:r>
           </w:p>
@@ -871,26 +919,41 @@
               <w:rPr>
                 <w:i/>
                 <w:iCs/>
-                <w:color w:val="0000FF"/>
+                <w:color w:val="548DD4" w:themeColor="text2" w:themeTint="99"/>
               </w:rPr>
             </w:pPr>
             <w:r>
+              <w:rPr>
+                <w:color w:val="548DD4" w:themeColor="text2" w:themeTint="99"/>
+              </w:rPr>
               <w:t xml:space="preserve">Is </w:t>
             </w:r>
             <w:proofErr w:type="spellStart"/>
             <w:r>
+              <w:rPr>
+                <w:color w:val="548DD4" w:themeColor="text2" w:themeTint="99"/>
+              </w:rPr>
               <w:t>is</w:t>
             </w:r>
             <w:proofErr w:type="spellEnd"/>
             <w:r>
+              <w:rPr>
+                <w:color w:val="548DD4" w:themeColor="text2" w:themeTint="99"/>
+              </w:rPr>
               <w:t xml:space="preserve"> an e-learning tool which demonstrates various cryptographic techniques such as symmetric encryption, </w:t>
             </w:r>
             <w:proofErr w:type="spellStart"/>
             <w:r>
+              <w:rPr>
+                <w:color w:val="548DD4" w:themeColor="text2" w:themeTint="99"/>
+              </w:rPr>
               <w:t>assymetric</w:t>
             </w:r>
             <w:proofErr w:type="spellEnd"/>
             <w:r>
+              <w:rPr>
+                <w:color w:val="548DD4" w:themeColor="text2" w:themeTint="99"/>
+              </w:rPr>
               <w:t xml:space="preserve"> encryption, etc.</w:t>
             </w:r>
           </w:p>
@@ -930,27 +993,34 @@
               <w:adjustRightInd w:val="0"/>
               <w:spacing w:before="172" w:line="254" w:lineRule="exact"/>
               <w:jc w:val="both"/>
+              <w:rPr>
+                <w:color w:val="548DD4" w:themeColor="text2" w:themeTint="99"/>
+              </w:rPr>
             </w:pPr>
             <w:r>
-              <w:t xml:space="preserve">An example of a classical cipher includes the hill </w:t>
-            </w:r>
-            <w:proofErr w:type="spellStart"/>
-            <w:r>
-              <w:t>cypher</w:t>
-            </w:r>
-            <w:proofErr w:type="spellEnd"/>
-            <w:r>
-              <w:t xml:space="preserve"> as well as </w:t>
-            </w:r>
-            <w:proofErr w:type="spellStart"/>
-            <w:r>
+              <w:rPr>
+                <w:color w:val="548DD4" w:themeColor="text2" w:themeTint="99"/>
+              </w:rPr>
+              <w:t xml:space="preserve">An example of a classical cipher includes the hill cypher as well as </w:t>
+            </w:r>
+            <w:proofErr w:type="spellStart"/>
+            <w:r>
+              <w:rPr>
+                <w:color w:val="548DD4" w:themeColor="text2" w:themeTint="99"/>
+              </w:rPr>
               <w:t>caesar</w:t>
             </w:r>
             <w:proofErr w:type="spellEnd"/>
             <w:r>
+              <w:rPr>
+                <w:color w:val="548DD4" w:themeColor="text2" w:themeTint="99"/>
+              </w:rPr>
               <w:t xml:space="preserve"> cipher.</w:t>
             </w:r>
             <w:r>
+              <w:rPr>
+                <w:color w:val="548DD4" w:themeColor="text2" w:themeTint="99"/>
+              </w:rPr>
               <w:br/>
               <w:t xml:space="preserve">More modern symmetric ciphers include DES, 3x DES, and AES     </w:t>
             </w:r>
@@ -1122,6 +1192,7 @@
               <w:rPr>
                 <w:color w:val="000000"/>
               </w:rPr>
+              <w:lastRenderedPageBreak/>
               <w:t xml:space="preserve">The following </w:t>
             </w:r>
             <w:proofErr w:type="spellStart"/>
@@ -1239,15 +1310,7 @@
                 <w:rFonts w:eastAsia="+mj-ea" w:cs="+mj-cs"/>
                 <w:color w:val="000000"/>
               </w:rPr>
-              <w:t xml:space="preserve"> cipher has used three alphabets for the encryption. The original message text has been divided into blocks of length 3. In each block, the first letter is encrypted using the first alphabet; the </w:t>
-            </w:r>
-            <w:r>
-              <w:rPr>
-                <w:rFonts w:eastAsia="+mj-ea" w:cs="+mj-cs"/>
-                <w:color w:val="000000"/>
-              </w:rPr>
-              <w:lastRenderedPageBreak/>
-              <w:t xml:space="preserve">second letter was encrypted using the second alphabet; and the third letter was encrypted using the third alphabet. Spaces and numbers were unchanged). </w:t>
+              <w:t xml:space="preserve"> cipher has used three alphabets for the encryption. The original message text has been divided into blocks of length 3. In each block, the first letter is encrypted using the first alphabet; the second letter was encrypted using the second alphabet; and the third letter was encrypted using the third alphabet. Spaces and numbers were unchanged). </w:t>
             </w:r>
           </w:p>
           <w:p>
@@ -1311,15 +1374,7 @@
             </w:r>
             <w:proofErr w:type="spellEnd"/>
             <w:r>
-              <w:t xml:space="preserve">, </w:t>
-            </w:r>
-            <w:proofErr w:type="spellStart"/>
-            <w:r>
-              <w:t>vkfuhofhscqethdksjgquwvfvkfudngnfawpgqdtbqvdofgfeuzrwujhngvtcjf</w:t>
-            </w:r>
-            <w:proofErr w:type="spellEnd"/>
-            <w:r>
-              <w:t xml:space="preserve">.  </w:t>
+              <w:t xml:space="preserve">, vkfuhofhscqethdksjgquwvfvkfudngnfawpgqdtbqvdofgfeuzrwujhngvtcjf.  </w:t>
             </w:r>
             <w:proofErr w:type="spellStart"/>
             <w:r>
@@ -1327,15 +1382,7 @@
             </w:r>
             <w:proofErr w:type="spellEnd"/>
             <w:r>
-              <w:t xml:space="preserve"> </w:t>
-            </w:r>
-            <w:proofErr w:type="spellStart"/>
-            <w:r>
-              <w:t>cv</w:t>
-            </w:r>
-            <w:proofErr w:type="spellEnd"/>
-            <w:r>
-              <w:t xml:space="preserve"> b </w:t>
+              <w:t xml:space="preserve"> cv b </w:t>
             </w:r>
             <w:proofErr w:type="spellStart"/>
             <w:r>
@@ -1518,7 +1565,15 @@
             </w:r>
             <w:proofErr w:type="spellEnd"/>
             <w:r>
-              <w:t xml:space="preserve"> pr </w:t>
+              <w:t xml:space="preserve"> </w:t>
+            </w:r>
+            <w:proofErr w:type="spellStart"/>
+            <w:r>
+              <w:t>pr</w:t>
+            </w:r>
+            <w:proofErr w:type="spellEnd"/>
+            <w:r>
+              <w:t xml:space="preserve"> </w:t>
             </w:r>
             <w:proofErr w:type="spellStart"/>
             <w:r>
@@ -1550,15 +1605,7 @@
             </w:r>
             <w:proofErr w:type="spellEnd"/>
             <w:r>
-              <w:t xml:space="preserve"> </w:t>
-            </w:r>
-            <w:proofErr w:type="spellStart"/>
-            <w:r>
-              <w:t>qi</w:t>
-            </w:r>
-            <w:proofErr w:type="spellEnd"/>
-            <w:r>
-              <w:t xml:space="preserve"> EGV </w:t>
+              <w:t xml:space="preserve"> qi EGV </w:t>
             </w:r>
             <w:proofErr w:type="spellStart"/>
             <w:r>
@@ -1606,15 +1653,7 @@
             </w:r>
             <w:proofErr w:type="spellEnd"/>
             <w:r>
-              <w:t xml:space="preserve"> </w:t>
-            </w:r>
-            <w:proofErr w:type="spellStart"/>
-            <w:r>
-              <w:t>cv</w:t>
-            </w:r>
-            <w:proofErr w:type="spellEnd"/>
-            <w:r>
-              <w:t xml:space="preserve"> 3EGV-FGH (</w:t>
+              <w:t xml:space="preserve"> cv 3EGV-FGH (</w:t>
             </w:r>
             <w:proofErr w:type="spellStart"/>
             <w:r>
@@ -1638,15 +1677,7 @@
             </w:r>
             <w:proofErr w:type="spellEnd"/>
             <w:r>
-              <w:t xml:space="preserve"> </w:t>
-            </w:r>
-            <w:proofErr w:type="spellStart"/>
-            <w:r>
-              <w:t>cv</w:t>
-            </w:r>
-            <w:proofErr w:type="spellEnd"/>
-            <w:r>
-              <w:t xml:space="preserve"> 3EGV-FFH (</w:t>
+              <w:t xml:space="preserve"> cv 3EGV-FFH (</w:t>
             </w:r>
             <w:proofErr w:type="spellStart"/>
             <w:r>
@@ -1694,15 +1725,7 @@
             </w:r>
             <w:proofErr w:type="spellEnd"/>
             <w:r>
-              <w:t xml:space="preserve"> </w:t>
-            </w:r>
-            <w:proofErr w:type="spellStart"/>
-            <w:r>
-              <w:t>qi</w:t>
-            </w:r>
-            <w:proofErr w:type="spellEnd"/>
-            <w:r>
-              <w:t xml:space="preserve"> </w:t>
+              <w:t xml:space="preserve"> qi </w:t>
             </w:r>
             <w:proofErr w:type="spellStart"/>
             <w:r>
@@ -1734,15 +1757,7 @@
             </w:r>
             <w:proofErr w:type="spellEnd"/>
             <w:r>
-              <w:t xml:space="preserve"> </w:t>
-            </w:r>
-            <w:proofErr w:type="spellStart"/>
-            <w:r>
-              <w:t>xcv</w:t>
-            </w:r>
-            <w:proofErr w:type="spellEnd"/>
-            <w:r>
-              <w:t xml:space="preserve"> </w:t>
+              <w:t xml:space="preserve"> xcv </w:t>
             </w:r>
             <w:proofErr w:type="spellStart"/>
             <w:r>
@@ -1915,7 +1930,15 @@
             </w:r>
             <w:proofErr w:type="spellEnd"/>
             <w:r>
-              <w:t xml:space="preserve"> ph </w:t>
+              <w:t xml:space="preserve"> </w:t>
+            </w:r>
+            <w:proofErr w:type="spellStart"/>
+            <w:r>
+              <w:t>ph</w:t>
+            </w:r>
+            <w:proofErr w:type="spellEnd"/>
+            <w:r>
+              <w:t xml:space="preserve"> </w:t>
             </w:r>
             <w:proofErr w:type="spellStart"/>
             <w:r>
@@ -2050,11 +2073,11 @@
             </w:r>
             <w:proofErr w:type="spellEnd"/>
             <w:r>
-              <w:t xml:space="preserve"> lo 1970).   </w:t>
-            </w:r>
-            <w:proofErr w:type="spellStart"/>
-            <w:r>
-              <w:t>Kw</w:t>
+              <w:t xml:space="preserve"> lo 1970).   Kw </w:t>
+            </w:r>
+            <w:proofErr w:type="spellStart"/>
+            <w:r>
+              <w:t>sgojgv</w:t>
             </w:r>
             <w:proofErr w:type="spellEnd"/>
             <w:r>
@@ -2062,11 +2085,11 @@
             </w:r>
             <w:proofErr w:type="spellStart"/>
             <w:r>
-              <w:t>sgojgv</w:t>
-            </w:r>
-            <w:proofErr w:type="spellEnd"/>
-            <w:r>
-              <w:t xml:space="preserve"> pp wig </w:t>
+              <w:t>pp</w:t>
+            </w:r>
+            <w:proofErr w:type="spellEnd"/>
+            <w:r>
+              <w:t xml:space="preserve"> wig </w:t>
             </w:r>
             <w:proofErr w:type="spellStart"/>
             <w:r>
@@ -2074,23 +2097,23 @@
             </w:r>
             <w:proofErr w:type="spellEnd"/>
             <w:r>
+              <w:t xml:space="preserve"> kw </w:t>
+            </w:r>
+            <w:proofErr w:type="spellStart"/>
+            <w:r>
+              <w:t>juhyvufohmagjhijexmvwphddvrsxhsaobtjfrujohowpcgut</w:t>
+            </w:r>
+            <w:proofErr w:type="spellEnd"/>
+            <w:r>
               <w:t xml:space="preserve"> </w:t>
             </w:r>
             <w:proofErr w:type="spellStart"/>
             <w:r>
-              <w:t>kw</w:t>
+              <w:t>hrs</w:t>
             </w:r>
             <w:proofErr w:type="spellEnd"/>
             <w:r>
               <w:t xml:space="preserve"> </w:t>
-            </w:r>
-            <w:proofErr w:type="spellStart"/>
-            <w:r>
-              <w:t>juhyvufohmagjhijexmvwphddvrsxhsaobtjfrujohowpcgut</w:t>
-            </w:r>
-            <w:proofErr w:type="spellEnd"/>
-            <w:r>
-              <w:t xml:space="preserve"> hrs </w:t>
             </w:r>
             <w:proofErr w:type="spellStart"/>
             <w:r>
@@ -2111,666 +2134,1200 @@
                 <w:sz w:val="27"/>
                 <w:szCs w:val="27"/>
               </w:rPr>
+            </w:pPr>
+          </w:p>
+        </w:tc>
+      </w:tr>
+      <w:tr>
+        <w:trPr>
+          <w:tblCellSpacing w:w="0" w:type="dxa"/>
+          <w:jc w:val="center"/>
+        </w:trPr>
+        <w:tc>
+          <w:tcPr>
+            <w:tcW w:w="5000" w:type="pct"/>
+            <w:shd w:val="clear" w:color="auto" w:fill="auto"/>
+            <w:vAlign w:val="center"/>
+          </w:tcPr>
+          <w:p>
+            <w:pPr>
+              <w:pStyle w:val="NormalWeb"/>
             </w:pPr>
           </w:p>
         </w:tc>
       </w:tr>
     </w:tbl>
     <w:p>
-      <w:proofErr w:type="spellStart"/>
-      <w:r>
+      <w:pPr>
+        <w:rPr>
+          <w:color w:val="548DD4" w:themeColor="text2" w:themeTint="99"/>
+        </w:rPr>
+      </w:pPr>
+      <w:proofErr w:type="spellStart"/>
+      <w:r>
+        <w:rPr>
+          <w:color w:val="548DD4" w:themeColor="text2" w:themeTint="99"/>
+        </w:rPr>
+        <w:t>SymmetricAlgorithms</w:t>
+      </w:r>
+      <w:proofErr w:type="spellEnd"/>
+    </w:p>
+    <w:p>
+      <w:pPr>
+        <w:rPr>
+          <w:color w:val="548DD4" w:themeColor="text2" w:themeTint="99"/>
+        </w:rPr>
+      </w:pPr>
+    </w:p>
+    <w:p>
+      <w:pPr>
+        <w:rPr>
+          <w:color w:val="548DD4" w:themeColor="text2" w:themeTint="99"/>
+        </w:rPr>
+      </w:pPr>
+      <w:proofErr w:type="spellStart"/>
+      <w:proofErr w:type="gramStart"/>
+      <w:r>
+        <w:rPr>
+          <w:color w:val="548DD4" w:themeColor="text2" w:themeTint="99"/>
+        </w:rPr>
+        <w:t>Insymmetricalgorithms</w:t>
+      </w:r>
+      <w:proofErr w:type="spellEnd"/>
+      <w:r>
+        <w:rPr>
+          <w:color w:val="548DD4" w:themeColor="text2" w:themeTint="99"/>
+        </w:rPr>
+        <w:t>, thesenderandrecipientusethesamekeytoencryptanddecryptthemessage.</w:t>
+      </w:r>
+      <w:proofErr w:type="gramEnd"/>
+      <w:r>
+        <w:rPr>
+          <w:color w:val="548DD4" w:themeColor="text2" w:themeTint="99"/>
+        </w:rPr>
+        <w:t xml:space="preserve">  </w:t>
+      </w:r>
+      <w:proofErr w:type="spellStart"/>
+      <w:proofErr w:type="gramStart"/>
+      <w:r>
+        <w:rPr>
+          <w:color w:val="548DD4" w:themeColor="text2" w:themeTint="99"/>
+        </w:rPr>
+        <w:t>Thekeyisreferredto</w:t>
+      </w:r>
+      <w:proofErr w:type="spellEnd"/>
+      <w:r>
+        <w:rPr>
+          <w:color w:val="548DD4" w:themeColor="text2" w:themeTint="99"/>
+        </w:rPr>
+        <w:t xml:space="preserve"> as a </w:t>
+      </w:r>
+      <w:proofErr w:type="spellStart"/>
+      <w:r>
+        <w:rPr>
+          <w:color w:val="548DD4" w:themeColor="text2" w:themeTint="99"/>
+        </w:rPr>
+        <w:t>sharedorsecretkey</w:t>
+      </w:r>
+      <w:proofErr w:type="spellEnd"/>
+      <w:r>
+        <w:rPr>
+          <w:color w:val="548DD4" w:themeColor="text2" w:themeTint="99"/>
+        </w:rPr>
+        <w:t>.</w:t>
+      </w:r>
+      <w:proofErr w:type="gramEnd"/>
+      <w:r>
+        <w:rPr>
+          <w:color w:val="548DD4" w:themeColor="text2" w:themeTint="99"/>
+        </w:rPr>
+        <w:t xml:space="preserve">  </w:t>
+      </w:r>
+      <w:proofErr w:type="gramStart"/>
+      <w:r>
+        <w:rPr>
+          <w:color w:val="548DD4" w:themeColor="text2" w:themeTint="99"/>
+        </w:rPr>
+        <w:t xml:space="preserve">A </w:t>
+      </w:r>
+      <w:proofErr w:type="spellStart"/>
+      <w:r>
+        <w:rPr>
+          <w:color w:val="548DD4" w:themeColor="text2" w:themeTint="99"/>
+        </w:rPr>
+        <w:t>symmetriccryptographicsystemisalsoreferredtoas</w:t>
+      </w:r>
+      <w:proofErr w:type="spellEnd"/>
+      <w:r>
+        <w:rPr>
+          <w:color w:val="548DD4" w:themeColor="text2" w:themeTint="99"/>
+        </w:rPr>
+        <w:t xml:space="preserve"> a </w:t>
+      </w:r>
+      <w:proofErr w:type="spellStart"/>
+      <w:r>
+        <w:rPr>
+          <w:color w:val="548DD4" w:themeColor="text2" w:themeTint="99"/>
+        </w:rPr>
+        <w:t>secretkeycryptosystem</w:t>
+      </w:r>
+      <w:proofErr w:type="spellEnd"/>
+      <w:r>
+        <w:rPr>
+          <w:color w:val="548DD4" w:themeColor="text2" w:themeTint="99"/>
+        </w:rPr>
+        <w:t>.</w:t>
+      </w:r>
+      <w:proofErr w:type="gramEnd"/>
+      <w:r>
+        <w:rPr>
+          <w:color w:val="548DD4" w:themeColor="text2" w:themeTint="99"/>
+        </w:rPr>
+        <w:t xml:space="preserve">  </w:t>
+      </w:r>
+      <w:proofErr w:type="spellStart"/>
+      <w:proofErr w:type="gramStart"/>
+      <w:r>
+        <w:rPr>
+          <w:color w:val="548DD4" w:themeColor="text2" w:themeTint="99"/>
+        </w:rPr>
         <w:lastRenderedPageBreak/>
-        <w:t>SymmetricAlgorithms</w:t>
-      </w:r>
-      <w:proofErr w:type="spellEnd"/>
+        <w:t>Keylengthis</w:t>
+      </w:r>
+      <w:proofErr w:type="spellEnd"/>
+      <w:r>
+        <w:rPr>
+          <w:color w:val="548DD4" w:themeColor="text2" w:themeTint="99"/>
+        </w:rPr>
+        <w:t xml:space="preserve"> an </w:t>
+      </w:r>
+      <w:proofErr w:type="spellStart"/>
+      <w:r>
+        <w:rPr>
+          <w:color w:val="548DD4" w:themeColor="text2" w:themeTint="99"/>
+        </w:rPr>
+        <w:t>importantfactorinthesecurityof</w:t>
+      </w:r>
+      <w:proofErr w:type="spellEnd"/>
+      <w:r>
+        <w:rPr>
+          <w:color w:val="548DD4" w:themeColor="text2" w:themeTint="99"/>
+        </w:rPr>
+        <w:t xml:space="preserve"> a cryptosystem.</w:t>
+      </w:r>
+      <w:proofErr w:type="gramEnd"/>
+      <w:r>
+        <w:rPr>
+          <w:color w:val="548DD4" w:themeColor="text2" w:themeTint="99"/>
+        </w:rPr>
+        <w:t xml:space="preserve">  </w:t>
+      </w:r>
+      <w:proofErr w:type="spellStart"/>
+      <w:proofErr w:type="gramStart"/>
+      <w:r>
+        <w:rPr>
+          <w:color w:val="548DD4" w:themeColor="text2" w:themeTint="99"/>
+        </w:rPr>
+        <w:t>Shortkeysaresusceptibleto</w:t>
+      </w:r>
+      <w:proofErr w:type="spellEnd"/>
+      <w:r>
+        <w:rPr>
+          <w:color w:val="548DD4" w:themeColor="text2" w:themeTint="99"/>
+        </w:rPr>
+        <w:t xml:space="preserve"> “</w:t>
+      </w:r>
+      <w:proofErr w:type="spellStart"/>
+      <w:r>
+        <w:rPr>
+          <w:color w:val="548DD4" w:themeColor="text2" w:themeTint="99"/>
+        </w:rPr>
+        <w:t>bruteforceattack</w:t>
+      </w:r>
+      <w:proofErr w:type="spellEnd"/>
+      <w:r>
+        <w:rPr>
+          <w:color w:val="548DD4" w:themeColor="text2" w:themeTint="99"/>
+        </w:rPr>
+        <w:t>” decryption.</w:t>
+      </w:r>
+      <w:proofErr w:type="gramEnd"/>
+      <w:r>
+        <w:rPr>
+          <w:color w:val="548DD4" w:themeColor="text2" w:themeTint="99"/>
+        </w:rPr>
+        <w:t xml:space="preserve">   </w:t>
+      </w:r>
     </w:p>
-    <w:p/>
     <w:p>
-      <w:proofErr w:type="spellStart"/>
+      <w:pPr>
+        <w:rPr>
+          <w:color w:val="548DD4" w:themeColor="text2" w:themeTint="99"/>
+        </w:rPr>
+      </w:pPr>
+    </w:p>
+    <w:p>
+      <w:pPr>
+        <w:rPr>
+          <w:color w:val="548DD4" w:themeColor="text2" w:themeTint="99"/>
+        </w:rPr>
+      </w:pPr>
       <w:proofErr w:type="gramStart"/>
       <w:r>
-        <w:t>Insymmetricalgorithms</w:t>
-      </w:r>
-      <w:proofErr w:type="spellEnd"/>
-      <w:r>
+        <w:rPr>
+          <w:color w:val="548DD4" w:themeColor="text2" w:themeTint="99"/>
+        </w:rPr>
+        <w:t xml:space="preserve">A </w:t>
+      </w:r>
+      <w:proofErr w:type="spellStart"/>
+      <w:r>
+        <w:rPr>
+          <w:color w:val="548DD4" w:themeColor="text2" w:themeTint="99"/>
+        </w:rPr>
+        <w:t>commonsymmetriccryptosystemis</w:t>
+      </w:r>
+      <w:proofErr w:type="spellEnd"/>
+      <w:r>
+        <w:rPr>
+          <w:color w:val="548DD4" w:themeColor="text2" w:themeTint="99"/>
+        </w:rPr>
+        <w:t xml:space="preserve"> the </w:t>
+      </w:r>
+      <w:proofErr w:type="spellStart"/>
+      <w:r>
+        <w:rPr>
+          <w:color w:val="548DD4" w:themeColor="text2" w:themeTint="99"/>
+        </w:rPr>
+        <w:t>DataEncryptionStandard</w:t>
+      </w:r>
+      <w:proofErr w:type="spellEnd"/>
+      <w:r>
+        <w:rPr>
+          <w:color w:val="548DD4" w:themeColor="text2" w:themeTint="99"/>
+        </w:rPr>
+        <w:t xml:space="preserve"> (DES).</w:t>
+      </w:r>
+      <w:proofErr w:type="gramEnd"/>
+      <w:r>
+        <w:rPr>
+          <w:color w:val="548DD4" w:themeColor="text2" w:themeTint="99"/>
+        </w:rPr>
+        <w:t xml:space="preserve">   </w:t>
+      </w:r>
+      <w:proofErr w:type="spellStart"/>
+      <w:r>
+        <w:rPr>
+          <w:color w:val="548DD4" w:themeColor="text2" w:themeTint="99"/>
+        </w:rPr>
+        <w:t>Thissystemuses</w:t>
+      </w:r>
+      <w:proofErr w:type="spellEnd"/>
+      <w:r>
+        <w:rPr>
+          <w:color w:val="548DD4" w:themeColor="text2" w:themeTint="99"/>
+        </w:rPr>
+        <w:t xml:space="preserve"> a 56-bit </w:t>
+      </w:r>
+      <w:proofErr w:type="spellStart"/>
+      <w:r>
+        <w:rPr>
+          <w:color w:val="548DD4" w:themeColor="text2" w:themeTint="99"/>
+        </w:rPr>
+        <w:t>keyandoperates</w:t>
+      </w:r>
+      <w:proofErr w:type="spellEnd"/>
+      <w:r>
+        <w:rPr>
+          <w:color w:val="548DD4" w:themeColor="text2" w:themeTint="99"/>
+        </w:rPr>
+        <w:t xml:space="preserve"> in </w:t>
+      </w:r>
+      <w:proofErr w:type="spellStart"/>
+      <w:r>
+        <w:rPr>
+          <w:color w:val="548DD4" w:themeColor="text2" w:themeTint="99"/>
+        </w:rPr>
+        <w:t>fourdifferentmodes</w:t>
+      </w:r>
+      <w:proofErr w:type="spellEnd"/>
+      <w:r>
+        <w:rPr>
+          <w:color w:val="548DD4" w:themeColor="text2" w:themeTint="99"/>
+        </w:rPr>
+        <w:t xml:space="preserve">:  </w:t>
+      </w:r>
+      <w:proofErr w:type="spellStart"/>
+      <w:r>
+        <w:rPr>
+          <w:color w:val="548DD4" w:themeColor="text2" w:themeTint="99"/>
+        </w:rPr>
+        <w:t>theelectroniccodebook</w:t>
+      </w:r>
+      <w:proofErr w:type="spellEnd"/>
+      <w:r>
+        <w:rPr>
+          <w:color w:val="548DD4" w:themeColor="text2" w:themeTint="99"/>
+        </w:rPr>
+        <w:t xml:space="preserve"> (ECB), </w:t>
+      </w:r>
+      <w:proofErr w:type="spellStart"/>
+      <w:r>
+        <w:rPr>
+          <w:color w:val="548DD4" w:themeColor="text2" w:themeTint="99"/>
+        </w:rPr>
+        <w:t>ciphertextblockchaining</w:t>
+      </w:r>
+      <w:proofErr w:type="spellEnd"/>
+      <w:r>
+        <w:rPr>
+          <w:color w:val="548DD4" w:themeColor="text2" w:themeTint="99"/>
+        </w:rPr>
+        <w:t xml:space="preserve"> (CBC), </w:t>
+      </w:r>
+      <w:proofErr w:type="spellStart"/>
+      <w:r>
+        <w:rPr>
+          <w:color w:val="548DD4" w:themeColor="text2" w:themeTint="99"/>
+        </w:rPr>
+        <w:t>outputfeedback</w:t>
+      </w:r>
+      <w:proofErr w:type="spellEnd"/>
+      <w:r>
+        <w:rPr>
+          <w:color w:val="548DD4" w:themeColor="text2" w:themeTint="99"/>
+        </w:rPr>
+        <w:t xml:space="preserve"> (OFB), </w:t>
+      </w:r>
+      <w:proofErr w:type="spellStart"/>
+      <w:r>
+        <w:rPr>
+          <w:color w:val="548DD4" w:themeColor="text2" w:themeTint="99"/>
+        </w:rPr>
+        <w:t>andciphertextfeedback</w:t>
+      </w:r>
+      <w:proofErr w:type="spellEnd"/>
+      <w:r>
+        <w:rPr>
+          <w:color w:val="548DD4" w:themeColor="text2" w:themeTint="99"/>
+        </w:rPr>
+        <w:t xml:space="preserve"> (CFB) modes.  </w:t>
+      </w:r>
+      <w:proofErr w:type="gramStart"/>
+      <w:r>
+        <w:rPr>
+          <w:color w:val="548DD4" w:themeColor="text2" w:themeTint="99"/>
+        </w:rPr>
+        <w:t xml:space="preserve">DES </w:t>
+      </w:r>
+      <w:proofErr w:type="spellStart"/>
+      <w:r>
+        <w:rPr>
+          <w:color w:val="548DD4" w:themeColor="text2" w:themeTint="99"/>
+        </w:rPr>
+        <w:t>isflexiblebut</w:t>
+      </w:r>
+      <w:proofErr w:type="spellEnd"/>
+      <w:r>
+        <w:rPr>
+          <w:color w:val="548DD4" w:themeColor="text2" w:themeTint="99"/>
+        </w:rPr>
+        <w:t xml:space="preserve"> the 56-bit </w:t>
+      </w:r>
+      <w:proofErr w:type="spellStart"/>
+      <w:r>
+        <w:rPr>
+          <w:color w:val="548DD4" w:themeColor="text2" w:themeTint="99"/>
+        </w:rPr>
+        <w:t>keyis</w:t>
+      </w:r>
+      <w:proofErr w:type="spellEnd"/>
+      <w:r>
+        <w:rPr>
+          <w:color w:val="548DD4" w:themeColor="text2" w:themeTint="99"/>
+        </w:rPr>
+        <w:t xml:space="preserve"> no </w:t>
+      </w:r>
+      <w:proofErr w:type="spellStart"/>
+      <w:r>
+        <w:rPr>
+          <w:color w:val="548DD4" w:themeColor="text2" w:themeTint="99"/>
+        </w:rPr>
+        <w:t>longerstrongenough</w:t>
+      </w:r>
+      <w:proofErr w:type="spellEnd"/>
+      <w:r>
+        <w:rPr>
+          <w:color w:val="548DD4" w:themeColor="text2" w:themeTint="99"/>
+        </w:rPr>
+        <w:t xml:space="preserve"> (</w:t>
+      </w:r>
+      <w:proofErr w:type="spellStart"/>
+      <w:r>
+        <w:rPr>
+          <w:color w:val="548DD4" w:themeColor="text2" w:themeTint="99"/>
+        </w:rPr>
+        <w:t>itwasdesignedin</w:t>
+      </w:r>
+      <w:proofErr w:type="spellEnd"/>
+      <w:r>
+        <w:rPr>
+          <w:color w:val="548DD4" w:themeColor="text2" w:themeTint="99"/>
+        </w:rPr>
+        <w:t xml:space="preserve"> 1977) </w:t>
+      </w:r>
+      <w:proofErr w:type="spellStart"/>
+      <w:r>
+        <w:rPr>
+          <w:color w:val="548DD4" w:themeColor="text2" w:themeTint="99"/>
+        </w:rPr>
+        <w:t>tosurvivebruteforceattacks</w:t>
+      </w:r>
+      <w:proofErr w:type="spellEnd"/>
+      <w:r>
+        <w:rPr>
+          <w:color w:val="548DD4" w:themeColor="text2" w:themeTint="99"/>
+        </w:rPr>
+        <w:t>.</w:t>
+      </w:r>
+      <w:proofErr w:type="gramEnd"/>
+      <w:r>
+        <w:rPr>
+          <w:color w:val="548DD4" w:themeColor="text2" w:themeTint="99"/>
+        </w:rPr>
+        <w:t xml:space="preserve">   </w:t>
+      </w:r>
+      <w:proofErr w:type="gramStart"/>
+      <w:r>
+        <w:rPr>
+          <w:color w:val="548DD4" w:themeColor="text2" w:themeTint="99"/>
+        </w:rPr>
+        <w:t>A work-</w:t>
+      </w:r>
+      <w:proofErr w:type="spellStart"/>
+      <w:r>
+        <w:rPr>
+          <w:color w:val="548DD4" w:themeColor="text2" w:themeTint="99"/>
+        </w:rPr>
+        <w:t>aroundistoapplythreeiterations</w:t>
+      </w:r>
+      <w:proofErr w:type="spellEnd"/>
+      <w:r>
+        <w:rPr>
+          <w:color w:val="548DD4" w:themeColor="text2" w:themeTint="99"/>
+        </w:rPr>
+        <w:t xml:space="preserve"> of DES to a message, </w:t>
+      </w:r>
+      <w:proofErr w:type="spellStart"/>
+      <w:r>
+        <w:rPr>
+          <w:color w:val="548DD4" w:themeColor="text2" w:themeTint="99"/>
+        </w:rPr>
+        <w:t>knownasTriple</w:t>
+      </w:r>
+      <w:proofErr w:type="spellEnd"/>
+      <w:r>
+        <w:rPr>
+          <w:color w:val="548DD4" w:themeColor="text2" w:themeTint="99"/>
+        </w:rPr>
+        <w:t xml:space="preserve"> DES.</w:t>
+      </w:r>
+      <w:proofErr w:type="gramEnd"/>
+      <w:r>
+        <w:rPr>
+          <w:color w:val="548DD4" w:themeColor="text2" w:themeTint="99"/>
+        </w:rPr>
+        <w:t xml:space="preserve">  Triple DES </w:t>
+      </w:r>
+      <w:proofErr w:type="spellStart"/>
+      <w:r>
+        <w:rPr>
+          <w:color w:val="548DD4" w:themeColor="text2" w:themeTint="99"/>
+        </w:rPr>
+        <w:t>hasseveraloptions</w:t>
+      </w:r>
+      <w:proofErr w:type="spellEnd"/>
+      <w:r>
+        <w:rPr>
+          <w:color w:val="548DD4" w:themeColor="text2" w:themeTint="99"/>
+        </w:rPr>
+        <w:t xml:space="preserve">.  </w:t>
+      </w:r>
+      <w:proofErr w:type="spellStart"/>
+      <w:proofErr w:type="gramStart"/>
+      <w:r>
+        <w:rPr>
+          <w:color w:val="548DD4" w:themeColor="text2" w:themeTint="99"/>
+        </w:rPr>
+        <w:t>Thefirstoptionisknown</w:t>
+      </w:r>
+      <w:proofErr w:type="spellEnd"/>
+      <w:r>
+        <w:rPr>
+          <w:color w:val="548DD4" w:themeColor="text2" w:themeTint="99"/>
+        </w:rPr>
+        <w:t xml:space="preserve"> as 3DES-EEE (</w:t>
+      </w:r>
+      <w:proofErr w:type="spellStart"/>
+      <w:r>
+        <w:rPr>
+          <w:color w:val="548DD4" w:themeColor="text2" w:themeTint="99"/>
+        </w:rPr>
+        <w:t>forencrypt</w:t>
+      </w:r>
+      <w:proofErr w:type="spellEnd"/>
+      <w:r>
+        <w:rPr>
+          <w:color w:val="548DD4" w:themeColor="text2" w:themeTint="99"/>
+        </w:rPr>
+        <w:t xml:space="preserve">-encrypt-encrypt) </w:t>
+      </w:r>
+      <w:proofErr w:type="spellStart"/>
+      <w:r>
+        <w:rPr>
+          <w:color w:val="548DD4" w:themeColor="text2" w:themeTint="99"/>
+        </w:rPr>
+        <w:t>andusesthreeseparatekeys</w:t>
+      </w:r>
+      <w:proofErr w:type="spellEnd"/>
+      <w:r>
+        <w:rPr>
+          <w:color w:val="548DD4" w:themeColor="text2" w:themeTint="99"/>
+        </w:rPr>
+        <w:t>.</w:t>
+      </w:r>
+      <w:proofErr w:type="gramEnd"/>
+      <w:r>
+        <w:rPr>
+          <w:color w:val="548DD4" w:themeColor="text2" w:themeTint="99"/>
+        </w:rPr>
+        <w:t xml:space="preserve">   </w:t>
+      </w:r>
+      <w:proofErr w:type="spellStart"/>
+      <w:proofErr w:type="gramStart"/>
+      <w:r>
+        <w:rPr>
+          <w:color w:val="548DD4" w:themeColor="text2" w:themeTint="99"/>
+        </w:rPr>
+        <w:t>Thesecondoptionisknown</w:t>
+      </w:r>
+      <w:proofErr w:type="spellEnd"/>
+      <w:r>
+        <w:rPr>
+          <w:color w:val="548DD4" w:themeColor="text2" w:themeTint="99"/>
+        </w:rPr>
+        <w:t xml:space="preserve"> as 3DES-EDE (</w:t>
+      </w:r>
+      <w:proofErr w:type="spellStart"/>
+      <w:r>
+        <w:rPr>
+          <w:color w:val="548DD4" w:themeColor="text2" w:themeTint="99"/>
+        </w:rPr>
+        <w:t>forencrypt</w:t>
+      </w:r>
+      <w:proofErr w:type="spellEnd"/>
+      <w:r>
+        <w:rPr>
+          <w:color w:val="548DD4" w:themeColor="text2" w:themeTint="99"/>
+        </w:rPr>
+        <w:t xml:space="preserve">-decrypt-encrypt) </w:t>
+      </w:r>
+      <w:proofErr w:type="spellStart"/>
+      <w:r>
+        <w:rPr>
+          <w:color w:val="548DD4" w:themeColor="text2" w:themeTint="99"/>
+        </w:rPr>
+        <w:t>andithasseveralvariantsthatallowfor</w:t>
+      </w:r>
+      <w:proofErr w:type="spellEnd"/>
+      <w:r>
+        <w:rPr>
+          <w:color w:val="548DD4" w:themeColor="text2" w:themeTint="99"/>
+        </w:rPr>
+        <w:t xml:space="preserve"> the </w:t>
+      </w:r>
+      <w:proofErr w:type="spellStart"/>
+      <w:r>
+        <w:rPr>
+          <w:color w:val="548DD4" w:themeColor="text2" w:themeTint="99"/>
+        </w:rPr>
+        <w:t>useoffromonetothreekeys</w:t>
+      </w:r>
+      <w:proofErr w:type="spellEnd"/>
+      <w:r>
+        <w:rPr>
+          <w:color w:val="548DD4" w:themeColor="text2" w:themeTint="99"/>
+        </w:rPr>
+        <w:t>.</w:t>
+      </w:r>
+      <w:proofErr w:type="gramEnd"/>
+      <w:r>
+        <w:rPr>
+          <w:color w:val="548DD4" w:themeColor="text2" w:themeTint="99"/>
+        </w:rPr>
+        <w:t xml:space="preserve"> Because DES </w:t>
+      </w:r>
+      <w:proofErr w:type="spellStart"/>
+      <w:r>
+        <w:rPr>
+          <w:color w:val="548DD4" w:themeColor="text2" w:themeTint="99"/>
+        </w:rPr>
+        <w:t>isnotconsideredsufficientforfullprotection</w:t>
+      </w:r>
+      <w:proofErr w:type="spellEnd"/>
+      <w:r>
+        <w:rPr>
+          <w:color w:val="548DD4" w:themeColor="text2" w:themeTint="99"/>
+        </w:rPr>
+        <w:t xml:space="preserve">, the </w:t>
+      </w:r>
+      <w:proofErr w:type="spellStart"/>
+      <w:r>
+        <w:rPr>
+          <w:color w:val="548DD4" w:themeColor="text2" w:themeTint="99"/>
+        </w:rPr>
+        <w:t>NationalInstitute</w:t>
+      </w:r>
+      <w:proofErr w:type="spellEnd"/>
+      <w:r>
+        <w:rPr>
+          <w:color w:val="548DD4" w:themeColor="text2" w:themeTint="99"/>
+        </w:rPr>
+        <w:t xml:space="preserve"> of </w:t>
+      </w:r>
+      <w:proofErr w:type="spellStart"/>
+      <w:r>
+        <w:rPr>
+          <w:color w:val="548DD4" w:themeColor="text2" w:themeTint="99"/>
+        </w:rPr>
+        <w:t>Standardsran</w:t>
+      </w:r>
+      <w:proofErr w:type="spellEnd"/>
+      <w:r>
+        <w:rPr>
+          <w:color w:val="548DD4" w:themeColor="text2" w:themeTint="99"/>
+        </w:rPr>
+        <w:t xml:space="preserve"> a </w:t>
+      </w:r>
+      <w:proofErr w:type="spellStart"/>
+      <w:r>
+        <w:rPr>
+          <w:color w:val="548DD4" w:themeColor="text2" w:themeTint="99"/>
+        </w:rPr>
+        <w:t>competitiontodevelop</w:t>
+      </w:r>
+      <w:proofErr w:type="spellEnd"/>
+      <w:r>
+        <w:rPr>
+          <w:color w:val="548DD4" w:themeColor="text2" w:themeTint="99"/>
+        </w:rPr>
+        <w:t xml:space="preserve"> a </w:t>
+      </w:r>
+      <w:proofErr w:type="spellStart"/>
+      <w:r>
+        <w:rPr>
+          <w:color w:val="548DD4" w:themeColor="text2" w:themeTint="99"/>
+        </w:rPr>
+        <w:t>newstandardforgovernmentcryptography</w:t>
+      </w:r>
+      <w:proofErr w:type="spellEnd"/>
+      <w:r>
+        <w:rPr>
+          <w:color w:val="548DD4" w:themeColor="text2" w:themeTint="99"/>
+        </w:rPr>
+        <w:t xml:space="preserve">.  </w:t>
+      </w:r>
+      <w:proofErr w:type="spellStart"/>
+      <w:r>
+        <w:rPr>
+          <w:color w:val="548DD4" w:themeColor="text2" w:themeTint="99"/>
+        </w:rPr>
+        <w:t>TheAdvancedEncryptionStandardchosen</w:t>
+      </w:r>
+      <w:proofErr w:type="spellEnd"/>
+      <w:r>
+        <w:rPr>
+          <w:color w:val="548DD4" w:themeColor="text2" w:themeTint="99"/>
+        </w:rPr>
+        <w:t xml:space="preserve"> was </w:t>
+      </w:r>
+      <w:proofErr w:type="spellStart"/>
+      <w:r>
+        <w:rPr>
+          <w:color w:val="548DD4" w:themeColor="text2" w:themeTint="99"/>
+        </w:rPr>
+        <w:t>theRijndaelalgorithm</w:t>
+      </w:r>
+      <w:proofErr w:type="spellEnd"/>
+      <w:r>
+        <w:rPr>
+          <w:color w:val="548DD4" w:themeColor="text2" w:themeTint="99"/>
+        </w:rPr>
+        <w:t xml:space="preserve">.   </w:t>
+      </w:r>
+      <w:proofErr w:type="gramStart"/>
+      <w:r>
+        <w:rPr>
+          <w:color w:val="548DD4" w:themeColor="text2" w:themeTint="99"/>
+        </w:rPr>
+        <w:t xml:space="preserve">It </w:t>
+      </w:r>
+      <w:proofErr w:type="spellStart"/>
+      <w:r>
+        <w:rPr>
+          <w:color w:val="548DD4" w:themeColor="text2" w:themeTint="99"/>
+        </w:rPr>
+        <w:t>allowstheusertochoose</w:t>
+      </w:r>
+      <w:proofErr w:type="spellEnd"/>
+      <w:r>
+        <w:rPr>
+          <w:color w:val="548DD4" w:themeColor="text2" w:themeTint="99"/>
+        </w:rPr>
+        <w:t xml:space="preserve"> a </w:t>
+      </w:r>
+      <w:proofErr w:type="spellStart"/>
+      <w:r>
+        <w:rPr>
+          <w:color w:val="548DD4" w:themeColor="text2" w:themeTint="99"/>
+        </w:rPr>
+        <w:t>keylengthofeither</w:t>
+      </w:r>
+      <w:proofErr w:type="spellEnd"/>
+      <w:r>
+        <w:rPr>
+          <w:color w:val="548DD4" w:themeColor="text2" w:themeTint="99"/>
+        </w:rPr>
+        <w:t xml:space="preserve"> 128, 192, or 256 bits.</w:t>
+      </w:r>
+      <w:proofErr w:type="gramEnd"/>
+      <w:r>
+        <w:rPr>
+          <w:color w:val="548DD4" w:themeColor="text2" w:themeTint="99"/>
+        </w:rPr>
+        <w:t xml:space="preserve">  </w:t>
+      </w:r>
+      <w:proofErr w:type="spellStart"/>
+      <w:proofErr w:type="gramStart"/>
+      <w:r>
+        <w:rPr>
+          <w:color w:val="548DD4" w:themeColor="text2" w:themeTint="99"/>
+        </w:rPr>
+        <w:t>Thelongerthekey</w:t>
+      </w:r>
+      <w:proofErr w:type="spellEnd"/>
+      <w:r>
+        <w:rPr>
+          <w:color w:val="548DD4" w:themeColor="text2" w:themeTint="99"/>
+        </w:rPr>
         <w:t xml:space="preserve">, </w:t>
       </w:r>
       <w:proofErr w:type="spellStart"/>
       <w:r>
-        <w:t>thesenderandrecipientusethesamekeytoencryptanddecryptthemessage</w:t>
-      </w:r>
-      <w:proofErr w:type="spellEnd"/>
-      <w:r>
+        <w:rPr>
+          <w:color w:val="548DD4" w:themeColor="text2" w:themeTint="99"/>
+        </w:rPr>
+        <w:t>themoresecure</w:t>
+      </w:r>
+      <w:proofErr w:type="spellEnd"/>
+      <w:r>
+        <w:rPr>
+          <w:color w:val="548DD4" w:themeColor="text2" w:themeTint="99"/>
+        </w:rPr>
+        <w:t xml:space="preserve"> the encryption, butalsothemorecomputationaloverheadisrequiredforencryptionanddecryption.</w:t>
+      </w:r>
+      <w:proofErr w:type="gramEnd"/>
+      <w:r>
+        <w:rPr>
+          <w:color w:val="548DD4" w:themeColor="text2" w:themeTint="99"/>
+        </w:rPr>
+        <w:t xml:space="preserve">  </w:t>
+      </w:r>
+      <w:proofErr w:type="gramStart"/>
+      <w:r>
+        <w:rPr>
+          <w:color w:val="548DD4" w:themeColor="text2" w:themeTint="99"/>
+        </w:rPr>
+        <w:t xml:space="preserve">AES </w:t>
+      </w:r>
+      <w:proofErr w:type="spellStart"/>
+      <w:r>
+        <w:rPr>
+          <w:color w:val="548DD4" w:themeColor="text2" w:themeTint="99"/>
+        </w:rPr>
+        <w:t>isslowlygaining</w:t>
+      </w:r>
+      <w:proofErr w:type="spellEnd"/>
+      <w:r>
+        <w:rPr>
+          <w:color w:val="548DD4" w:themeColor="text2" w:themeTint="99"/>
+        </w:rPr>
+        <w:t xml:space="preserve"> in use, but DES </w:t>
+      </w:r>
+      <w:proofErr w:type="spellStart"/>
+      <w:r>
+        <w:rPr>
+          <w:color w:val="548DD4" w:themeColor="text2" w:themeTint="99"/>
+        </w:rPr>
+        <w:t>isstillusedheavily</w:t>
+      </w:r>
+      <w:proofErr w:type="spellEnd"/>
+      <w:r>
+        <w:rPr>
+          <w:color w:val="548DD4" w:themeColor="text2" w:themeTint="99"/>
+        </w:rPr>
         <w:t>.</w:t>
       </w:r>
       <w:proofErr w:type="gramEnd"/>
       <w:r>
+        <w:rPr>
+          <w:color w:val="548DD4" w:themeColor="text2" w:themeTint="99"/>
+        </w:rPr>
+        <w:t xml:space="preserve"> </w:t>
+      </w:r>
+    </w:p>
+    <w:p>
+      <w:pPr>
+        <w:rPr>
+          <w:color w:val="548DD4" w:themeColor="text2" w:themeTint="99"/>
+        </w:rPr>
+      </w:pPr>
+    </w:p>
+    <w:p>
+      <w:pPr>
+        <w:rPr>
+          <w:color w:val="548DD4" w:themeColor="text2" w:themeTint="99"/>
+        </w:rPr>
+      </w:pPr>
+      <w:proofErr w:type="spellStart"/>
+      <w:r>
+        <w:rPr>
+          <w:color w:val="548DD4" w:themeColor="text2" w:themeTint="99"/>
+        </w:rPr>
+        <w:t>AsymmetricAlgorithms</w:t>
+      </w:r>
+      <w:proofErr w:type="spellEnd"/>
+    </w:p>
+    <w:p>
+      <w:pPr>
+        <w:rPr>
+          <w:color w:val="548DD4" w:themeColor="text2" w:themeTint="99"/>
+        </w:rPr>
+      </w:pPr>
+    </w:p>
+    <w:p>
+      <w:pPr>
+        <w:rPr>
+          <w:color w:val="548DD4" w:themeColor="text2" w:themeTint="99"/>
+        </w:rPr>
+      </w:pPr>
+      <w:proofErr w:type="spellStart"/>
+      <w:proofErr w:type="gramStart"/>
+      <w:r>
+        <w:rPr>
+          <w:color w:val="548DD4" w:themeColor="text2" w:themeTint="99"/>
+        </w:rPr>
+        <w:t>Asymmetricalgorithmsarecommonlycalled</w:t>
+      </w:r>
+      <w:proofErr w:type="spellEnd"/>
+      <w:r>
+        <w:rPr>
+          <w:color w:val="548DD4" w:themeColor="text2" w:themeTint="99"/>
+        </w:rPr>
+        <w:t xml:space="preserve"> “</w:t>
+      </w:r>
+      <w:proofErr w:type="spellStart"/>
+      <w:r>
+        <w:rPr>
+          <w:color w:val="548DD4" w:themeColor="text2" w:themeTint="99"/>
+        </w:rPr>
+        <w:t>publickeycryptosystems</w:t>
+      </w:r>
+      <w:proofErr w:type="spellEnd"/>
+      <w:r>
+        <w:rPr>
+          <w:color w:val="548DD4" w:themeColor="text2" w:themeTint="99"/>
+        </w:rPr>
+        <w:t>.”</w:t>
+      </w:r>
+      <w:proofErr w:type="gramEnd"/>
+      <w:r>
+        <w:rPr>
+          <w:color w:val="548DD4" w:themeColor="text2" w:themeTint="99"/>
+        </w:rPr>
         <w:t xml:space="preserve">  </w:t>
       </w:r>
-      <w:proofErr w:type="spellStart"/>
       <w:proofErr w:type="gramStart"/>
       <w:r>
-        <w:t>Thekeyisreferredto</w:t>
-      </w:r>
-      <w:proofErr w:type="spellEnd"/>
-      <w:r>
-        <w:t xml:space="preserve"> as a </w:t>
-      </w:r>
-      <w:proofErr w:type="spellStart"/>
-      <w:r>
-        <w:t>sharedorsecretkey</w:t>
-      </w:r>
-      <w:proofErr w:type="spellEnd"/>
-      <w:r>
+        <w:rPr>
+          <w:color w:val="548DD4" w:themeColor="text2" w:themeTint="99"/>
+        </w:rPr>
+        <w:t xml:space="preserve">In </w:t>
+      </w:r>
+      <w:proofErr w:type="spellStart"/>
+      <w:r>
+        <w:rPr>
+          <w:color w:val="548DD4" w:themeColor="text2" w:themeTint="99"/>
+        </w:rPr>
+        <w:t>asymmetricalgorithms</w:t>
+      </w:r>
+      <w:proofErr w:type="spellEnd"/>
+      <w:r>
+        <w:rPr>
+          <w:color w:val="548DD4" w:themeColor="text2" w:themeTint="99"/>
+        </w:rPr>
+        <w:t xml:space="preserve">, </w:t>
+      </w:r>
+      <w:proofErr w:type="spellStart"/>
+      <w:r>
+        <w:rPr>
+          <w:color w:val="548DD4" w:themeColor="text2" w:themeTint="99"/>
+        </w:rPr>
+        <w:t>thesenderandrecipientusedifferentcryptographickeys</w:t>
+      </w:r>
+      <w:proofErr w:type="spellEnd"/>
+      <w:r>
+        <w:rPr>
+          <w:color w:val="548DD4" w:themeColor="text2" w:themeTint="99"/>
+        </w:rPr>
         <w:t>.</w:t>
       </w:r>
       <w:proofErr w:type="gramEnd"/>
       <w:r>
+        <w:rPr>
+          <w:color w:val="548DD4" w:themeColor="text2" w:themeTint="99"/>
+        </w:rPr>
         <w:t xml:space="preserve">  </w:t>
       </w:r>
+      <w:proofErr w:type="spellStart"/>
       <w:proofErr w:type="gramStart"/>
       <w:r>
-        <w:t xml:space="preserve">A </w:t>
-      </w:r>
-      <w:proofErr w:type="spellStart"/>
-      <w:r>
-        <w:t>symmetriccryptographicsystemisalsoreferredtoas</w:t>
-      </w:r>
-      <w:proofErr w:type="spellEnd"/>
-      <w:r>
+        <w:rPr>
+          <w:color w:val="548DD4" w:themeColor="text2" w:themeTint="99"/>
+        </w:rPr>
+        <w:t>Eachuserhas</w:t>
+      </w:r>
+      <w:proofErr w:type="spellEnd"/>
+      <w:r>
+        <w:rPr>
+          <w:color w:val="548DD4" w:themeColor="text2" w:themeTint="99"/>
+        </w:rPr>
         <w:t xml:space="preserve"> a </w:t>
       </w:r>
       <w:proofErr w:type="spellStart"/>
       <w:r>
-        <w:t>secretkeycryptosystem</w:t>
-      </w:r>
-      <w:proofErr w:type="spellEnd"/>
-      <w:r>
+        <w:rPr>
+          <w:color w:val="548DD4" w:themeColor="text2" w:themeTint="99"/>
+        </w:rPr>
+        <w:t>uniquepair</w:t>
+      </w:r>
+      <w:proofErr w:type="spellEnd"/>
+      <w:r>
+        <w:rPr>
+          <w:color w:val="548DD4" w:themeColor="text2" w:themeTint="99"/>
+        </w:rPr>
+        <w:t xml:space="preserve"> of keys, a </w:t>
+      </w:r>
+      <w:proofErr w:type="spellStart"/>
+      <w:r>
+        <w:rPr>
+          <w:color w:val="548DD4" w:themeColor="text2" w:themeTint="99"/>
+        </w:rPr>
+        <w:t>publickeyand</w:t>
+      </w:r>
+      <w:proofErr w:type="spellEnd"/>
+      <w:r>
+        <w:rPr>
+          <w:color w:val="548DD4" w:themeColor="text2" w:themeTint="99"/>
+        </w:rPr>
+        <w:t xml:space="preserve"> a </w:t>
+      </w:r>
+      <w:proofErr w:type="spellStart"/>
+      <w:r>
+        <w:rPr>
+          <w:color w:val="548DD4" w:themeColor="text2" w:themeTint="99"/>
+        </w:rPr>
+        <w:t>privatekey</w:t>
+      </w:r>
+      <w:proofErr w:type="spellEnd"/>
+      <w:r>
+        <w:rPr>
+          <w:color w:val="548DD4" w:themeColor="text2" w:themeTint="99"/>
+        </w:rPr>
         <w:t>.</w:t>
       </w:r>
       <w:proofErr w:type="gramEnd"/>
       <w:r>
+        <w:rPr>
+          <w:color w:val="548DD4" w:themeColor="text2" w:themeTint="99"/>
+        </w:rPr>
+        <w:t xml:space="preserve">   </w:t>
+      </w:r>
+      <w:proofErr w:type="spellStart"/>
+      <w:r>
+        <w:rPr>
+          <w:color w:val="548DD4" w:themeColor="text2" w:themeTint="99"/>
+        </w:rPr>
+        <w:t>Thesekeysaremathematicallyrelatedsothat</w:t>
+      </w:r>
+      <w:proofErr w:type="spellEnd"/>
+      <w:r>
+        <w:rPr>
+          <w:color w:val="548DD4" w:themeColor="text2" w:themeTint="99"/>
+        </w:rPr>
+        <w:t xml:space="preserve"> a </w:t>
+      </w:r>
+      <w:proofErr w:type="spellStart"/>
+      <w:r>
+        <w:rPr>
+          <w:color w:val="548DD4" w:themeColor="text2" w:themeTint="99"/>
+        </w:rPr>
+        <w:t>messageencryptedwithonekeycanonly</w:t>
+      </w:r>
+      <w:proofErr w:type="spellEnd"/>
+      <w:r>
+        <w:rPr>
+          <w:color w:val="548DD4" w:themeColor="text2" w:themeTint="99"/>
+        </w:rPr>
+        <w:t xml:space="preserve"> be </w:t>
+      </w:r>
+      <w:proofErr w:type="spellStart"/>
+      <w:r>
+        <w:rPr>
+          <w:color w:val="548DD4" w:themeColor="text2" w:themeTint="99"/>
+        </w:rPr>
+        <w:t>decryptedusing</w:t>
+      </w:r>
+      <w:proofErr w:type="spellEnd"/>
+      <w:r>
+        <w:rPr>
+          <w:color w:val="548DD4" w:themeColor="text2" w:themeTint="99"/>
+        </w:rPr>
+        <w:t xml:space="preserve"> the other.   </w:t>
+      </w:r>
+      <w:proofErr w:type="spellStart"/>
+      <w:proofErr w:type="gramStart"/>
+      <w:r>
+        <w:rPr>
+          <w:color w:val="548DD4" w:themeColor="text2" w:themeTint="99"/>
+        </w:rPr>
+        <w:t>Publickeyscanbefreelydistributed</w:t>
+      </w:r>
+      <w:proofErr w:type="spellEnd"/>
+      <w:r>
+        <w:rPr>
+          <w:color w:val="548DD4" w:themeColor="text2" w:themeTint="99"/>
+        </w:rPr>
+        <w:t>.</w:t>
+      </w:r>
+      <w:proofErr w:type="gramEnd"/>
+      <w:r>
+        <w:rPr>
+          <w:color w:val="548DD4" w:themeColor="text2" w:themeTint="99"/>
+        </w:rPr>
         <w:t xml:space="preserve">  </w:t>
       </w:r>
       <w:proofErr w:type="spellStart"/>
-      <w:proofErr w:type="gramStart"/>
-      <w:r>
-        <w:t>Keylengthis</w:t>
-      </w:r>
-      <w:proofErr w:type="spellEnd"/>
-      <w:r>
-        <w:t xml:space="preserve"> an </w:t>
-      </w:r>
-      <w:proofErr w:type="spellStart"/>
-      <w:r>
-        <w:t>importantfactorinthesecurityof</w:t>
-      </w:r>
-      <w:proofErr w:type="spellEnd"/>
-      <w:r>
-        <w:t xml:space="preserve"> a cryptosystem.</w:t>
-      </w:r>
-      <w:proofErr w:type="gramEnd"/>
-      <w:r>
-        <w:t xml:space="preserve">  </w:t>
-      </w:r>
-      <w:proofErr w:type="spellStart"/>
-      <w:proofErr w:type="gramStart"/>
-      <w:r>
-        <w:t>Shortkeysaresusceptibleto</w:t>
-      </w:r>
-      <w:proofErr w:type="spellEnd"/>
-      <w:r>
-        <w:t xml:space="preserve"> “</w:t>
-      </w:r>
-      <w:proofErr w:type="spellStart"/>
-      <w:r>
-        <w:t>bruteforceattack</w:t>
-      </w:r>
-      <w:proofErr w:type="spellEnd"/>
-      <w:r>
-        <w:t>” decryption.</w:t>
-      </w:r>
-      <w:proofErr w:type="gramEnd"/>
-      <w:r>
-        <w:t xml:space="preserve">   </w:t>
+      <w:r>
+        <w:rPr>
+          <w:color w:val="548DD4" w:themeColor="text2" w:themeTint="99"/>
+        </w:rPr>
+        <w:t>Messagesto</w:t>
+      </w:r>
+      <w:proofErr w:type="spellEnd"/>
+      <w:r>
+        <w:rPr>
+          <w:color w:val="548DD4" w:themeColor="text2" w:themeTint="99"/>
+        </w:rPr>
+        <w:t xml:space="preserve"> be </w:t>
+      </w:r>
+      <w:proofErr w:type="spellStart"/>
+      <w:r>
+        <w:rPr>
+          <w:color w:val="548DD4" w:themeColor="text2" w:themeTint="99"/>
+        </w:rPr>
+        <w:t>senttotheownerofthepublickeycan</w:t>
+      </w:r>
+      <w:proofErr w:type="spellEnd"/>
+      <w:r>
+        <w:rPr>
+          <w:color w:val="548DD4" w:themeColor="text2" w:themeTint="99"/>
+        </w:rPr>
+        <w:t xml:space="preserve"> be encryptedwiththatkeyandonlytheownerisabletodecryptthemsinceherprivatekeyisnotpubliclyavailable.</w:t>
       </w:r>
     </w:p>
-    <w:p/>
     <w:p>
-      <w:proofErr w:type="gramStart"/>
-      <w:r>
-        <w:t xml:space="preserve">A </w:t>
-      </w:r>
-      <w:proofErr w:type="spellStart"/>
-      <w:r>
-        <w:t>commonsymmetriccryptosystemis</w:t>
-      </w:r>
-      <w:proofErr w:type="spellEnd"/>
-      <w:r>
-        <w:t xml:space="preserve"> the </w:t>
-      </w:r>
-      <w:proofErr w:type="spellStart"/>
-      <w:r>
-        <w:t>DataEncryptionStandard</w:t>
-      </w:r>
-      <w:proofErr w:type="spellEnd"/>
-      <w:r>
-        <w:t xml:space="preserve"> (DES).</w:t>
-      </w:r>
-      <w:proofErr w:type="gramEnd"/>
-      <w:r>
-        <w:t xml:space="preserve">   </w:t>
-      </w:r>
-      <w:proofErr w:type="spellStart"/>
-      <w:r>
-        <w:t>Thissystemuses</w:t>
-      </w:r>
-      <w:proofErr w:type="spellEnd"/>
-      <w:r>
-        <w:t xml:space="preserve"> a 56-bit </w:t>
-      </w:r>
-      <w:proofErr w:type="spellStart"/>
-      <w:r>
-        <w:t>keyandoperates</w:t>
-      </w:r>
-      <w:proofErr w:type="spellEnd"/>
-      <w:r>
-        <w:t xml:space="preserve"> in </w:t>
-      </w:r>
-      <w:proofErr w:type="spellStart"/>
-      <w:r>
-        <w:t>fourdifferentmodes</w:t>
-      </w:r>
-      <w:proofErr w:type="spellEnd"/>
-      <w:r>
-        <w:t xml:space="preserve">:  </w:t>
-      </w:r>
-      <w:proofErr w:type="spellStart"/>
-      <w:r>
-        <w:lastRenderedPageBreak/>
-        <w:t>theelectroniccodebook</w:t>
-      </w:r>
-      <w:proofErr w:type="spellEnd"/>
-      <w:r>
-        <w:t xml:space="preserve"> (ECB), </w:t>
-      </w:r>
-      <w:proofErr w:type="spellStart"/>
-      <w:r>
-        <w:t>ciphertextblockchaining</w:t>
-      </w:r>
-      <w:proofErr w:type="spellEnd"/>
-      <w:r>
-        <w:t xml:space="preserve"> (CBC), </w:t>
-      </w:r>
-      <w:proofErr w:type="spellStart"/>
-      <w:r>
-        <w:t>outputfeedback</w:t>
-      </w:r>
-      <w:proofErr w:type="spellEnd"/>
-      <w:r>
-        <w:t xml:space="preserve"> (OFB), </w:t>
-      </w:r>
-      <w:proofErr w:type="spellStart"/>
-      <w:r>
-        <w:t>andciphertextfeedback</w:t>
-      </w:r>
-      <w:proofErr w:type="spellEnd"/>
-      <w:r>
-        <w:t xml:space="preserve"> (CFB) modes.  </w:t>
-      </w:r>
-      <w:proofErr w:type="gramStart"/>
-      <w:r>
-        <w:t xml:space="preserve">DES </w:t>
-      </w:r>
-      <w:proofErr w:type="spellStart"/>
-      <w:r>
-        <w:t>isflexiblebut</w:t>
-      </w:r>
-      <w:proofErr w:type="spellEnd"/>
-      <w:r>
-        <w:t xml:space="preserve"> the 56-bit </w:t>
-      </w:r>
-      <w:proofErr w:type="spellStart"/>
-      <w:r>
-        <w:t>keyis</w:t>
-      </w:r>
-      <w:proofErr w:type="spellEnd"/>
-      <w:r>
-        <w:t xml:space="preserve"> no </w:t>
-      </w:r>
-      <w:proofErr w:type="spellStart"/>
-      <w:r>
-        <w:t>longerstrongenough</w:t>
-      </w:r>
-      <w:proofErr w:type="spellEnd"/>
-      <w:r>
-        <w:t xml:space="preserve"> (</w:t>
-      </w:r>
-      <w:proofErr w:type="spellStart"/>
-      <w:r>
-        <w:t>itwasdesignedin</w:t>
-      </w:r>
-      <w:proofErr w:type="spellEnd"/>
-      <w:r>
-        <w:t xml:space="preserve"> 1977) </w:t>
-      </w:r>
-      <w:proofErr w:type="spellStart"/>
-      <w:r>
-        <w:t>tosurvivebruteforceattacks</w:t>
-      </w:r>
-      <w:proofErr w:type="spellEnd"/>
-      <w:r>
-        <w:t>.</w:t>
-      </w:r>
-      <w:proofErr w:type="gramEnd"/>
-      <w:r>
-        <w:t xml:space="preserve">   </w:t>
-      </w:r>
-      <w:proofErr w:type="gramStart"/>
-      <w:r>
-        <w:t>A work-</w:t>
-      </w:r>
-      <w:proofErr w:type="spellStart"/>
-      <w:r>
-        <w:t>aroundistoapplythreeiterations</w:t>
-      </w:r>
-      <w:proofErr w:type="spellEnd"/>
-      <w:r>
-        <w:t xml:space="preserve"> of DES to a message, </w:t>
-      </w:r>
-      <w:proofErr w:type="spellStart"/>
-      <w:r>
-        <w:t>knownasTriple</w:t>
-      </w:r>
-      <w:proofErr w:type="spellEnd"/>
-      <w:r>
-        <w:t xml:space="preserve"> DES.</w:t>
-      </w:r>
-      <w:proofErr w:type="gramEnd"/>
-      <w:r>
-        <w:t xml:space="preserve">  Triple DES </w:t>
-      </w:r>
-      <w:proofErr w:type="spellStart"/>
-      <w:r>
-        <w:t>hasseveraloptions</w:t>
-      </w:r>
-      <w:proofErr w:type="spellEnd"/>
-      <w:r>
-        <w:t xml:space="preserve">.  </w:t>
-      </w:r>
-      <w:proofErr w:type="spellStart"/>
-      <w:proofErr w:type="gramStart"/>
-      <w:r>
-        <w:t>Thefirstoptionisknown</w:t>
-      </w:r>
-      <w:proofErr w:type="spellEnd"/>
-      <w:r>
-        <w:t xml:space="preserve"> as 3DES-EEE (</w:t>
-      </w:r>
-      <w:proofErr w:type="spellStart"/>
-      <w:r>
-        <w:t>forencrypt</w:t>
-      </w:r>
-      <w:proofErr w:type="spellEnd"/>
-      <w:r>
-        <w:t xml:space="preserve">-encrypt-encrypt) </w:t>
-      </w:r>
-      <w:proofErr w:type="spellStart"/>
-      <w:r>
-        <w:t>andusesthreeseparatekeys</w:t>
-      </w:r>
-      <w:proofErr w:type="spellEnd"/>
-      <w:r>
-        <w:t>.</w:t>
-      </w:r>
-      <w:proofErr w:type="gramEnd"/>
-      <w:r>
-        <w:t xml:space="preserve">   </w:t>
-      </w:r>
-      <w:proofErr w:type="spellStart"/>
-      <w:proofErr w:type="gramStart"/>
-      <w:r>
-        <w:t>Thesecondoptionisknown</w:t>
-      </w:r>
-      <w:proofErr w:type="spellEnd"/>
-      <w:r>
-        <w:t xml:space="preserve"> as 3DES-EDE (</w:t>
-      </w:r>
-      <w:proofErr w:type="spellStart"/>
-      <w:r>
-        <w:t>forencrypt</w:t>
-      </w:r>
-      <w:proofErr w:type="spellEnd"/>
-      <w:r>
-        <w:t xml:space="preserve">-decrypt-encrypt) </w:t>
-      </w:r>
-      <w:proofErr w:type="spellStart"/>
-      <w:r>
-        <w:t>andithasseveralvariantsthatallowfor</w:t>
-      </w:r>
-      <w:proofErr w:type="spellEnd"/>
-      <w:r>
-        <w:t xml:space="preserve"> the </w:t>
-      </w:r>
-      <w:proofErr w:type="spellStart"/>
-      <w:r>
-        <w:t>useoffromonetothreekeys</w:t>
-      </w:r>
-      <w:proofErr w:type="spellEnd"/>
-      <w:r>
-        <w:t>.</w:t>
-      </w:r>
-      <w:proofErr w:type="gramEnd"/>
-      <w:r>
-        <w:t xml:space="preserve"> Because DES </w:t>
-      </w:r>
-      <w:proofErr w:type="spellStart"/>
-      <w:r>
-        <w:t>isnotconsideredsufficientforfullprotection</w:t>
-      </w:r>
-      <w:proofErr w:type="spellEnd"/>
-      <w:r>
-        <w:t xml:space="preserve">, the </w:t>
-      </w:r>
-      <w:proofErr w:type="spellStart"/>
-      <w:r>
-        <w:t>NationalInstitute</w:t>
-      </w:r>
-      <w:proofErr w:type="spellEnd"/>
-      <w:r>
-        <w:t xml:space="preserve"> of </w:t>
-      </w:r>
-      <w:proofErr w:type="spellStart"/>
-      <w:r>
-        <w:t>Standardsran</w:t>
-      </w:r>
-      <w:proofErr w:type="spellEnd"/>
-      <w:r>
-        <w:t xml:space="preserve"> a </w:t>
-      </w:r>
-      <w:proofErr w:type="spellStart"/>
-      <w:r>
-        <w:t>competitiontodevelop</w:t>
-      </w:r>
-      <w:proofErr w:type="spellEnd"/>
-      <w:r>
-        <w:t xml:space="preserve"> a </w:t>
-      </w:r>
-      <w:proofErr w:type="spellStart"/>
-      <w:r>
-        <w:t>newstandardforgovernmentcryptography</w:t>
-      </w:r>
-      <w:proofErr w:type="spellEnd"/>
-      <w:r>
-        <w:t xml:space="preserve">.  </w:t>
-      </w:r>
-      <w:proofErr w:type="spellStart"/>
-      <w:r>
-        <w:t>TheAdvancedEncryptionStandardchosen</w:t>
-      </w:r>
-      <w:proofErr w:type="spellEnd"/>
-      <w:r>
-        <w:t xml:space="preserve"> was </w:t>
-      </w:r>
-      <w:proofErr w:type="spellStart"/>
-      <w:r>
-        <w:t>theRijndaelalgorithm</w:t>
-      </w:r>
-      <w:proofErr w:type="spellEnd"/>
-      <w:r>
-        <w:t xml:space="preserve">.   </w:t>
-      </w:r>
-      <w:proofErr w:type="gramStart"/>
-      <w:r>
-        <w:t xml:space="preserve">It </w:t>
-      </w:r>
-      <w:proofErr w:type="spellStart"/>
-      <w:r>
-        <w:t>allowstheusertochoose</w:t>
-      </w:r>
-      <w:proofErr w:type="spellEnd"/>
-      <w:r>
-        <w:t xml:space="preserve"> a </w:t>
-      </w:r>
-      <w:proofErr w:type="spellStart"/>
-      <w:r>
-        <w:t>keylengthofeither</w:t>
-      </w:r>
-      <w:proofErr w:type="spellEnd"/>
-      <w:r>
-        <w:t xml:space="preserve"> 128, 192, or 256 bits.</w:t>
-      </w:r>
-      <w:proofErr w:type="gramEnd"/>
-      <w:r>
-        <w:t xml:space="preserve">  </w:t>
-      </w:r>
-      <w:proofErr w:type="spellStart"/>
-      <w:proofErr w:type="gramStart"/>
-      <w:r>
-        <w:t>Thelongerthekey</w:t>
-      </w:r>
-      <w:proofErr w:type="spellEnd"/>
-      <w:r>
-        <w:t xml:space="preserve">, </w:t>
-      </w:r>
-      <w:proofErr w:type="spellStart"/>
-      <w:r>
-        <w:t>themoresecure</w:t>
-      </w:r>
-      <w:proofErr w:type="spellEnd"/>
-      <w:r>
-        <w:t xml:space="preserve"> the encryption, butalsothemorecomputationaloverheadisrequiredforencryptionanddecryption.</w:t>
-      </w:r>
-      <w:proofErr w:type="gramEnd"/>
-      <w:r>
-        <w:t xml:space="preserve">  </w:t>
-      </w:r>
-      <w:proofErr w:type="gramStart"/>
-      <w:r>
-        <w:t xml:space="preserve">AES </w:t>
-      </w:r>
-      <w:proofErr w:type="spellStart"/>
-      <w:r>
-        <w:t>isslowlygaining</w:t>
-      </w:r>
-      <w:proofErr w:type="spellEnd"/>
-      <w:r>
-        <w:t xml:space="preserve"> in use, but DES </w:t>
-      </w:r>
-      <w:proofErr w:type="spellStart"/>
-      <w:r>
-        <w:t>isstillusedheavily</w:t>
-      </w:r>
-      <w:proofErr w:type="spellEnd"/>
-      <w:r>
-        <w:t>.</w:t>
-      </w:r>
-      <w:proofErr w:type="gramEnd"/>
-      <w:r>
-        <w:t xml:space="preserve"> </w:t>
-      </w:r>
+      <w:pPr>
+        <w:rPr>
+          <w:color w:val="548DD4" w:themeColor="text2" w:themeTint="99"/>
+        </w:rPr>
+      </w:pPr>
     </w:p>
-    <w:p/>
     <w:p>
-      <w:proofErr w:type="spellStart"/>
-      <w:r>
-        <w:t>AsymmetricAlgorithms</w:t>
-      </w:r>
-      <w:proofErr w:type="spellEnd"/>
-    </w:p>
-    <w:p/>
-    <w:p>
-      <w:proofErr w:type="spellStart"/>
-      <w:proofErr w:type="gramStart"/>
-      <w:r>
-        <w:t>Asymmetricalgorithmsarecommonlycalled</w:t>
-      </w:r>
-      <w:proofErr w:type="spellEnd"/>
-      <w:r>
-        <w:t xml:space="preserve"> “</w:t>
-      </w:r>
-      <w:proofErr w:type="spellStart"/>
-      <w:r>
-        <w:t>publickeycryptosystems</w:t>
-      </w:r>
-      <w:proofErr w:type="spellEnd"/>
-      <w:r>
-        <w:t>.”</w:t>
-      </w:r>
-      <w:proofErr w:type="gramEnd"/>
-      <w:r>
-        <w:t xml:space="preserve">  </w:t>
-      </w:r>
-      <w:proofErr w:type="gramStart"/>
-      <w:r>
-        <w:t xml:space="preserve">In </w:t>
-      </w:r>
-      <w:proofErr w:type="spellStart"/>
-      <w:r>
-        <w:t>asymmetricalgorithms</w:t>
-      </w:r>
-      <w:proofErr w:type="spellEnd"/>
-      <w:r>
-        <w:t xml:space="preserve">, </w:t>
-      </w:r>
-      <w:proofErr w:type="spellStart"/>
-      <w:r>
-        <w:t>thesenderandrecipientusedifferentcryptographickeys</w:t>
-      </w:r>
-      <w:proofErr w:type="spellEnd"/>
-      <w:r>
-        <w:t>.</w:t>
-      </w:r>
-      <w:proofErr w:type="gramEnd"/>
-      <w:r>
-        <w:t xml:space="preserve">  </w:t>
-      </w:r>
-      <w:proofErr w:type="spellStart"/>
-      <w:proofErr w:type="gramStart"/>
-      <w:r>
-        <w:t>Eachuserhas</w:t>
-      </w:r>
-      <w:proofErr w:type="spellEnd"/>
-      <w:r>
-        <w:t xml:space="preserve"> a </w:t>
-      </w:r>
-      <w:proofErr w:type="spellStart"/>
-      <w:r>
-        <w:t>uniquepair</w:t>
-      </w:r>
-      <w:proofErr w:type="spellEnd"/>
-      <w:r>
-        <w:t xml:space="preserve"> of keys, a </w:t>
-      </w:r>
-      <w:proofErr w:type="spellStart"/>
-      <w:r>
-        <w:t>publickeyand</w:t>
-      </w:r>
-      <w:proofErr w:type="spellEnd"/>
-      <w:r>
-        <w:t xml:space="preserve"> a </w:t>
-      </w:r>
-      <w:proofErr w:type="spellStart"/>
-      <w:r>
-        <w:t>privatekey</w:t>
-      </w:r>
-      <w:proofErr w:type="spellEnd"/>
-      <w:r>
-        <w:t>.</w:t>
-      </w:r>
-      <w:proofErr w:type="gramEnd"/>
-      <w:r>
-        <w:t xml:space="preserve">   </w:t>
-      </w:r>
-      <w:proofErr w:type="spellStart"/>
-      <w:r>
-        <w:t>Thesekeysaremathematicallyrelatedsothat</w:t>
-      </w:r>
-      <w:proofErr w:type="spellEnd"/>
-      <w:r>
-        <w:t xml:space="preserve"> a </w:t>
-      </w:r>
-      <w:proofErr w:type="spellStart"/>
-      <w:r>
-        <w:t>messageencryptedwithonekeycanonly</w:t>
-      </w:r>
-      <w:proofErr w:type="spellEnd"/>
-      <w:r>
-        <w:t xml:space="preserve"> be </w:t>
-      </w:r>
-      <w:proofErr w:type="spellStart"/>
-      <w:r>
-        <w:t>decryptedusing</w:t>
-      </w:r>
-      <w:proofErr w:type="spellEnd"/>
-      <w:r>
-        <w:t xml:space="preserve"> the other.   </w:t>
-      </w:r>
-      <w:proofErr w:type="spellStart"/>
-      <w:proofErr w:type="gramStart"/>
-      <w:r>
-        <w:t>Publickeyscanbefreelydistributed</w:t>
-      </w:r>
-      <w:proofErr w:type="spellEnd"/>
-      <w:r>
-        <w:t>.</w:t>
-      </w:r>
-      <w:proofErr w:type="gramEnd"/>
-      <w:r>
-        <w:t xml:space="preserve">  </w:t>
-      </w:r>
-      <w:proofErr w:type="spellStart"/>
-      <w:r>
-        <w:t>Messagesto</w:t>
-      </w:r>
-      <w:proofErr w:type="spellEnd"/>
-      <w:r>
-        <w:t xml:space="preserve"> be </w:t>
-      </w:r>
-      <w:proofErr w:type="spellStart"/>
-      <w:r>
-        <w:t>senttotheownerofthepublickeycan</w:t>
-      </w:r>
-      <w:proofErr w:type="spellEnd"/>
-      <w:r>
-        <w:t xml:space="preserve"> be encryptedwiththatkeyandonlytheownerisabletodecryptthemsinceherprivatekeyisnotpubliclyavailable.</w:t>
-      </w:r>
-    </w:p>
-    <w:p/>
-    <w:p>
-      <w:r>
+      <w:pPr>
+        <w:rPr>
+          <w:color w:val="548DD4" w:themeColor="text2" w:themeTint="99"/>
+        </w:rPr>
+      </w:pPr>
+      <w:r>
+        <w:rPr>
+          <w:color w:val="548DD4" w:themeColor="text2" w:themeTint="99"/>
+        </w:rPr>
         <w:t>A well-</w:t>
       </w:r>
       <w:proofErr w:type="spellStart"/>
       <w:r>
+        <w:rPr>
+          <w:color w:val="548DD4" w:themeColor="text2" w:themeTint="99"/>
+        </w:rPr>
         <w:t>knownpublickeycryptosystemistheRivest</w:t>
       </w:r>
       <w:proofErr w:type="spellEnd"/>
       <w:r>
+        <w:rPr>
+          <w:color w:val="548DD4" w:themeColor="text2" w:themeTint="99"/>
+        </w:rPr>
         <w:t xml:space="preserve">, Shamir, Adelman (RSA) algorithm (developed in 1970).   It relies on the </w:t>
       </w:r>
       <w:proofErr w:type="spellStart"/>
       <w:r>
+        <w:rPr>
+          <w:color w:val="548DD4" w:themeColor="text2" w:themeTint="99"/>
+        </w:rPr>
         <w:t>factthat</w:t>
       </w:r>
       <w:proofErr w:type="spellEnd"/>
       <w:r>
+        <w:rPr>
+          <w:color w:val="548DD4" w:themeColor="text2" w:themeTint="99"/>
+        </w:rPr>
         <w:t xml:space="preserve"> it </w:t>
       </w:r>
       <w:proofErr w:type="spellStart"/>
       <w:r>
+        <w:rPr>
+          <w:color w:val="548DD4" w:themeColor="text2" w:themeTint="99"/>
+        </w:rPr>
         <w:t>isextremelydifficulttofactorverylargeprimenumbers</w:t>
       </w:r>
       <w:proofErr w:type="spellEnd"/>
       <w:r>
+        <w:rPr>
+          <w:color w:val="548DD4" w:themeColor="text2" w:themeTint="99"/>
+        </w:rPr>
         <w:t xml:space="preserve"> for </w:t>
       </w:r>
       <w:proofErr w:type="spellStart"/>
       <w:r>
+        <w:rPr>
+          <w:color w:val="548DD4" w:themeColor="text2" w:themeTint="99"/>
+        </w:rPr>
         <w:t>generatingkeys</w:t>
       </w:r>
       <w:proofErr w:type="spellEnd"/>
       <w:r>
+        <w:rPr>
+          <w:color w:val="548DD4" w:themeColor="text2" w:themeTint="99"/>
+        </w:rPr>
         <w:t>.</w:t>
       </w:r>
     </w:p>
@@ -2784,8 +3341,46 @@
 </w:document>
 </file>
 
+<file path=word/endnotes.xml><?xml version="1.0" encoding="utf-8"?>
+<w:endnotes xmlns:wpc="http://schemas.microsoft.com/office/word/2010/wordprocessingCanvas" xmlns:mc="http://schemas.openxmlformats.org/markup-compatibility/2006" xmlns:o="urn:schemas-microsoft-com:office:office" xmlns:r="http://schemas.openxmlformats.org/officeDocument/2006/relationships" xmlns:m="http://schemas.openxmlformats.org/officeDocument/2006/math" xmlns:v="urn:schemas-microsoft-com:vml" xmlns:wp14="http://schemas.microsoft.com/office/word/2010/wordprocessingDrawing" xmlns:wp="http://schemas.openxmlformats.org/drawingml/2006/wordprocessingDrawing" xmlns:w10="urn:schemas-microsoft-com:office:word" xmlns:w="http://schemas.openxmlformats.org/wordprocessingml/2006/main" xmlns:w14="http://schemas.microsoft.com/office/word/2010/wordml" xmlns:wpg="http://schemas.microsoft.com/office/word/2010/wordprocessingGroup" xmlns:wpi="http://schemas.microsoft.com/office/word/2010/wordprocessingInk" xmlns:wne="http://schemas.microsoft.com/office/word/2006/wordml" xmlns:wps="http://schemas.microsoft.com/office/word/2010/wordprocessingShape" mc:Ignorable="w14 wp14">
+  <w:endnote w:type="separator" w:id="-1">
+    <w:p>
+      <w:r>
+        <w:separator/>
+      </w:r>
+    </w:p>
+  </w:endnote>
+  <w:endnote w:type="continuationSeparator" w:id="0">
+    <w:p>
+      <w:r>
+        <w:continuationSeparator/>
+      </w:r>
+    </w:p>
+  </w:endnote>
+</w:endnotes>
+</file>
+
+<file path=word/footnotes.xml><?xml version="1.0" encoding="utf-8"?>
+<w:footnotes xmlns:wpc="http://schemas.microsoft.com/office/word/2010/wordprocessingCanvas" xmlns:mc="http://schemas.openxmlformats.org/markup-compatibility/2006" xmlns:o="urn:schemas-microsoft-com:office:office" xmlns:r="http://schemas.openxmlformats.org/officeDocument/2006/relationships" xmlns:m="http://schemas.openxmlformats.org/officeDocument/2006/math" xmlns:v="urn:schemas-microsoft-com:vml" xmlns:wp14="http://schemas.microsoft.com/office/word/2010/wordprocessingDrawing" xmlns:wp="http://schemas.openxmlformats.org/drawingml/2006/wordprocessingDrawing" xmlns:w10="urn:schemas-microsoft-com:office:word" xmlns:w="http://schemas.openxmlformats.org/wordprocessingml/2006/main" xmlns:w14="http://schemas.microsoft.com/office/word/2010/wordml" xmlns:wpg="http://schemas.microsoft.com/office/word/2010/wordprocessingGroup" xmlns:wpi="http://schemas.microsoft.com/office/word/2010/wordprocessingInk" xmlns:wne="http://schemas.microsoft.com/office/word/2006/wordml" xmlns:wps="http://schemas.microsoft.com/office/word/2010/wordprocessingShape" mc:Ignorable="w14 wp14">
+  <w:footnote w:type="separator" w:id="-1">
+    <w:p>
+      <w:r>
+        <w:separator/>
+      </w:r>
+    </w:p>
+  </w:footnote>
+  <w:footnote w:type="continuationSeparator" w:id="0">
+    <w:p>
+      <w:r>
+        <w:continuationSeparator/>
+      </w:r>
+    </w:p>
+  </w:footnote>
+</w:footnotes>
+</file>
+
 <file path=word/numbering.xml><?xml version="1.0" encoding="utf-8"?>
-<w:numbering xmlns:ve="http://schemas.openxmlformats.org/markup-compatibility/2006" xmlns:o="urn:schemas-microsoft-com:office:office" xmlns:r="http://schemas.openxmlformats.org/officeDocument/2006/relationships" xmlns:m="http://schemas.openxmlformats.org/officeDocument/2006/math" xmlns:v="urn:schemas-microsoft-com:vml" xmlns:wp="http://schemas.openxmlformats.org/drawingml/2006/wordprocessingDrawing" xmlns:w10="urn:schemas-microsoft-com:office:word" xmlns:w="http://schemas.openxmlformats.org/wordprocessingml/2006/main" xmlns:wne="http://schemas.microsoft.com/office/word/2006/wordml">
+<w:numbering xmlns:wpc="http://schemas.microsoft.com/office/word/2010/wordprocessingCanvas" xmlns:mc="http://schemas.openxmlformats.org/markup-compatibility/2006" xmlns:o="urn:schemas-microsoft-com:office:office" xmlns:r="http://schemas.openxmlformats.org/officeDocument/2006/relationships" xmlns:m="http://schemas.openxmlformats.org/officeDocument/2006/math" xmlns:v="urn:schemas-microsoft-com:vml" xmlns:wp14="http://schemas.microsoft.com/office/word/2010/wordprocessingDrawing" xmlns:wp="http://schemas.openxmlformats.org/drawingml/2006/wordprocessingDrawing" xmlns:w10="urn:schemas-microsoft-com:office:word" xmlns:w="http://schemas.openxmlformats.org/wordprocessingml/2006/main" xmlns:w14="http://schemas.microsoft.com/office/word/2010/wordml" xmlns:wpg="http://schemas.microsoft.com/office/word/2010/wordprocessingGroup" xmlns:wpi="http://schemas.microsoft.com/office/word/2010/wordprocessingInk" xmlns:wne="http://schemas.microsoft.com/office/word/2006/wordml" xmlns:wps="http://schemas.microsoft.com/office/word/2010/wordprocessingShape" mc:Ignorable="w14 wp14">
   <w:abstractNum w:abstractNumId="0">
     <w:nsid w:val="07A859DA"/>
     <w:multiLevelType w:val="hybridMultilevel"/>
@@ -4363,7 +4958,7 @@
 </file>
 
 <file path=word/styles.xml><?xml version="1.0" encoding="utf-8"?>
-<w:styles xmlns:r="http://schemas.openxmlformats.org/officeDocument/2006/relationships" xmlns:w="http://schemas.openxmlformats.org/wordprocessingml/2006/main">
+<w:styles xmlns:mc="http://schemas.openxmlformats.org/markup-compatibility/2006" xmlns:r="http://schemas.openxmlformats.org/officeDocument/2006/relationships" xmlns:w="http://schemas.openxmlformats.org/wordprocessingml/2006/main" xmlns:w14="http://schemas.microsoft.com/office/word/2010/wordml" mc:Ignorable="w14">
   <w:docDefaults>
     <w:rPrDefault>
       <w:rPr>
@@ -4556,7 +5151,6 @@
     <w:uiPriority w:val="99"/>
     <w:semiHidden/>
     <w:unhideWhenUsed/>
-    <w:qFormat/>
     <w:tblPr>
       <w:tblInd w:w="0" w:type="dxa"/>
       <w:tblCellMar>
@@ -4596,11 +5190,59 @@
       <w:szCs w:val="27"/>
     </w:rPr>
   </w:style>
+  <w:style w:type="paragraph" w:styleId="Header">
+    <w:name w:val="header"/>
+    <w:basedOn w:val="Normal"/>
+    <w:link w:val="HeaderChar"/>
+    <w:rsid w:val="000D7CB9"/>
+    <w:pPr>
+      <w:tabs>
+        <w:tab w:val="center" w:pos="4513"/>
+        <w:tab w:val="right" w:pos="9026"/>
+      </w:tabs>
+    </w:pPr>
+  </w:style>
+  <w:style w:type="character" w:customStyle="1" w:styleId="HeaderChar">
+    <w:name w:val="Header Char"/>
+    <w:basedOn w:val="DefaultParagraphFont"/>
+    <w:link w:val="Header"/>
+    <w:rsid w:val="000D7CB9"/>
+    <w:rPr>
+      <w:rFonts w:eastAsia="Times New Roman"/>
+      <w:sz w:val="24"/>
+      <w:szCs w:val="24"/>
+      <w:lang w:val="en-AU" w:eastAsia="en-AU" w:bidi="ar-SA"/>
+    </w:rPr>
+  </w:style>
+  <w:style w:type="paragraph" w:styleId="Footer">
+    <w:name w:val="footer"/>
+    <w:basedOn w:val="Normal"/>
+    <w:link w:val="FooterChar"/>
+    <w:rsid w:val="000D7CB9"/>
+    <w:pPr>
+      <w:tabs>
+        <w:tab w:val="center" w:pos="4513"/>
+        <w:tab w:val="right" w:pos="9026"/>
+      </w:tabs>
+    </w:pPr>
+  </w:style>
+  <w:style w:type="character" w:customStyle="1" w:styleId="FooterChar">
+    <w:name w:val="Footer Char"/>
+    <w:basedOn w:val="DefaultParagraphFont"/>
+    <w:link w:val="Footer"/>
+    <w:rsid w:val="000D7CB9"/>
+    <w:rPr>
+      <w:rFonts w:eastAsia="Times New Roman"/>
+      <w:sz w:val="24"/>
+      <w:szCs w:val="24"/>
+      <w:lang w:val="en-AU" w:eastAsia="en-AU" w:bidi="ar-SA"/>
+    </w:rPr>
+  </w:style>
 </w:styles>
 </file>
 
 <file path=word/stylesWithEffects.xml><?xml version="1.0" encoding="utf-8"?>
-<w:styles xmlns:wpc="http://schemas.microsoft.com/office/word/2010/wordprocessingCanvas" xmlns:mo="http://schemas.microsoft.com/office/mac/office/2008/main" xmlns:mc="http://schemas.openxmlformats.org/markup-compatibility/2006" xmlns:mv="urn:schemas-microsoft-com:mac:vml" xmlns:o="urn:schemas-microsoft-com:office:office" xmlns:r="http://schemas.openxmlformats.org/officeDocument/2006/relationships" xmlns:m="http://schemas.openxmlformats.org/officeDocument/2006/math" xmlns:v="urn:schemas-microsoft-com:vml" xmlns:wp14="http://schemas.microsoft.com/office/word/2010/wordprocessingDrawing" xmlns:wp="http://schemas.openxmlformats.org/drawingml/2006/wordprocessingDrawing" xmlns:w10="urn:schemas-microsoft-com:office:word" xmlns:w="http://schemas.openxmlformats.org/wordprocessingml/2006/main" xmlns:w14="http://schemas.microsoft.com/office/word/2010/wordml" xmlns:wpg="http://schemas.microsoft.com/office/word/2010/wordprocessingGroup" xmlns:wpi="http://schemas.microsoft.com/office/word/2010/wordprocessingInk" xmlns:wne="http://schemas.microsoft.com/office/word/2006/wordml" xmlns:wps="http://schemas.microsoft.com/office/word/2010/wordprocessingShape" mc:Ignorable="w14 wp14">
+<w:styles xmlns:wpc="http://schemas.microsoft.com/office/word/2010/wordprocessingCanvas" xmlns:mc="http://schemas.openxmlformats.org/markup-compatibility/2006" xmlns:o="urn:schemas-microsoft-com:office:office" xmlns:r="http://schemas.openxmlformats.org/officeDocument/2006/relationships" xmlns:m="http://schemas.openxmlformats.org/officeDocument/2006/math" xmlns:v="urn:schemas-microsoft-com:vml" xmlns:wp14="http://schemas.microsoft.com/office/word/2010/wordprocessingDrawing" xmlns:wp="http://schemas.openxmlformats.org/drawingml/2006/wordprocessingDrawing" xmlns:w10="urn:schemas-microsoft-com:office:word" xmlns:w="http://schemas.openxmlformats.org/wordprocessingml/2006/main" xmlns:w14="http://schemas.microsoft.com/office/word/2010/wordml" xmlns:wpg="http://schemas.microsoft.com/office/word/2010/wordprocessingGroup" xmlns:wpi="http://schemas.microsoft.com/office/word/2010/wordprocessingInk" xmlns:wne="http://schemas.microsoft.com/office/word/2006/wordml" xmlns:wps="http://schemas.microsoft.com/office/word/2010/wordprocessingShape" mc:Ignorable="w14 wp14">
   <w:docDefaults>
     <w:rPrDefault>
       <w:rPr>
@@ -4610,7 +5252,7 @@
     </w:rPrDefault>
     <w:pPrDefault/>
   </w:docDefaults>
-  <w:latentStyles w:defLockedState="0" w:defUIPriority="0" w:defSemiHidden="0" w:defUnhideWhenUsed="0" w:defQFormat="0" w:count="276">
+  <w:latentStyles w:defLockedState="0" w:defUIPriority="0" w:defSemiHidden="0" w:defUnhideWhenUsed="0" w:defQFormat="0" w:count="267">
     <w:lsdException w:name="Normal" w:qFormat="1"/>
     <w:lsdException w:name="heading 1" w:qFormat="1"/>
     <w:lsdException w:name="heading 2" w:qFormat="1"/>

</xml_diff>